<commit_message>
- update some about ui - update baocao
</commit_message>
<xml_diff>
--- a/TieuLuanHTPT.docx
+++ b/TieuLuanHTPT.docx
@@ -1034,7 +1034,7 @@
         </w:rPr>
         <w:fldChar w:fldCharType="separate"/>
       </w:r>
-      <w:hyperlink w:anchor="_Toc168830440" w:history="1">
+      <w:hyperlink w:anchor="_Toc168904710" w:history="1">
         <w:r>
           <w:rPr>
             <w:rStyle w:val="Hyperlink"/>
@@ -1084,7 +1084,7 @@
             <w:noProof/>
             <w:webHidden/>
           </w:rPr>
-          <w:instrText xml:space="preserve"> PAGEREF _Toc168830440 \h </w:instrText>
+          <w:instrText xml:space="preserve"> PAGEREF _Toc168904710 \h </w:instrText>
         </w:r>
         <w:r>
           <w:rPr>
@@ -1131,7 +1131,7 @@
           <w14:ligatures w14:val="standardContextual"/>
         </w:rPr>
       </w:pPr>
-      <w:hyperlink w:anchor="_Toc168830441" w:history="1">
+      <w:hyperlink w:anchor="_Toc168904711" w:history="1">
         <w:r>
           <w:rPr>
             <w:rStyle w:val="Hyperlink"/>
@@ -1181,7 +1181,7 @@
             <w:noProof/>
             <w:webHidden/>
           </w:rPr>
-          <w:instrText xml:space="preserve"> PAGEREF _Toc168830441 \h </w:instrText>
+          <w:instrText xml:space="preserve"> PAGEREF _Toc168904711 \h </w:instrText>
         </w:r>
         <w:r>
           <w:rPr>
@@ -1232,14 +1232,14 @@
           <w14:ligatures w14:val="standardContextual"/>
         </w:rPr>
       </w:pPr>
-      <w:hyperlink w:anchor="_Toc168830442" w:history="1">
+      <w:hyperlink w:anchor="_Toc168904712" w:history="1">
         <w:r>
           <w:rPr>
             <w:rStyle w:val="Hyperlink"/>
             <w:rFonts w:ascii="Times New Roman" w:hAnsi="Times New Roman" w:cs="Times New Roman"/>
             <w:noProof/>
           </w:rPr>
-          <w:t>1.1.</w:t>
+          <w:t>2.1.</w:t>
         </w:r>
         <w:r>
           <w:rPr>
@@ -1282,7 +1282,7 @@
             <w:noProof/>
             <w:webHidden/>
           </w:rPr>
-          <w:instrText xml:space="preserve"> PAGEREF _Toc168830442 \h </w:instrText>
+          <w:instrText xml:space="preserve"> PAGEREF _Toc168904712 \h </w:instrText>
         </w:r>
         <w:r>
           <w:rPr>
@@ -1333,14 +1333,14 @@
           <w14:ligatures w14:val="standardContextual"/>
         </w:rPr>
       </w:pPr>
-      <w:hyperlink w:anchor="_Toc168830443" w:history="1">
+      <w:hyperlink w:anchor="_Toc168904713" w:history="1">
         <w:r>
           <w:rPr>
             <w:rStyle w:val="Hyperlink"/>
             <w:rFonts w:ascii="Times New Roman" w:hAnsi="Times New Roman" w:cs="Times New Roman"/>
             <w:noProof/>
           </w:rPr>
-          <w:t>1.2.</w:t>
+          <w:t>2.2.</w:t>
         </w:r>
         <w:r>
           <w:rPr>
@@ -1383,7 +1383,7 @@
             <w:noProof/>
             <w:webHidden/>
           </w:rPr>
-          <w:instrText xml:space="preserve"> PAGEREF _Toc168830443 \h </w:instrText>
+          <w:instrText xml:space="preserve"> PAGEREF _Toc168904713 \h </w:instrText>
         </w:r>
         <w:r>
           <w:rPr>
@@ -1434,14 +1434,14 @@
           <w14:ligatures w14:val="standardContextual"/>
         </w:rPr>
       </w:pPr>
-      <w:hyperlink w:anchor="_Toc168830444" w:history="1">
+      <w:hyperlink w:anchor="_Toc168904714" w:history="1">
         <w:r>
           <w:rPr>
             <w:rStyle w:val="Hyperlink"/>
             <w:rFonts w:ascii="Times New Roman" w:hAnsi="Times New Roman" w:cs="Times New Roman"/>
             <w:noProof/>
           </w:rPr>
-          <w:t>1.3.</w:t>
+          <w:t>2.3.</w:t>
         </w:r>
         <w:r>
           <w:rPr>
@@ -1484,7 +1484,7 @@
             <w:noProof/>
             <w:webHidden/>
           </w:rPr>
-          <w:instrText xml:space="preserve"> PAGEREF _Toc168830444 \h </w:instrText>
+          <w:instrText xml:space="preserve"> PAGEREF _Toc168904714 \h </w:instrText>
         </w:r>
         <w:r>
           <w:rPr>
@@ -1531,7 +1531,7 @@
           <w14:ligatures w14:val="standardContextual"/>
         </w:rPr>
       </w:pPr>
-      <w:hyperlink w:anchor="_Toc168830445" w:history="1">
+      <w:hyperlink w:anchor="_Toc168904715" w:history="1">
         <w:r>
           <w:rPr>
             <w:rStyle w:val="Hyperlink"/>
@@ -1581,7 +1581,7 @@
             <w:noProof/>
             <w:webHidden/>
           </w:rPr>
-          <w:instrText xml:space="preserve"> PAGEREF _Toc168830445 \h </w:instrText>
+          <w:instrText xml:space="preserve"> PAGEREF _Toc168904715 \h </w:instrText>
         </w:r>
         <w:r>
           <w:rPr>
@@ -1632,14 +1632,14 @@
           <w14:ligatures w14:val="standardContextual"/>
         </w:rPr>
       </w:pPr>
-      <w:hyperlink w:anchor="_Toc168830446" w:history="1">
+      <w:hyperlink w:anchor="_Toc168904716" w:history="1">
         <w:r>
           <w:rPr>
             <w:rStyle w:val="Hyperlink"/>
             <w:rFonts w:ascii="Times New Roman" w:hAnsi="Times New Roman" w:cs="Times New Roman"/>
             <w:noProof/>
           </w:rPr>
-          <w:t>2.1.</w:t>
+          <w:t>3.1.</w:t>
         </w:r>
         <w:r>
           <w:rPr>
@@ -1682,7 +1682,7 @@
             <w:noProof/>
             <w:webHidden/>
           </w:rPr>
-          <w:instrText xml:space="preserve"> PAGEREF _Toc168830446 \h </w:instrText>
+          <w:instrText xml:space="preserve"> PAGEREF _Toc168904716 \h </w:instrText>
         </w:r>
         <w:r>
           <w:rPr>
@@ -1733,14 +1733,14 @@
           <w14:ligatures w14:val="standardContextual"/>
         </w:rPr>
       </w:pPr>
-      <w:hyperlink w:anchor="_Toc168830447" w:history="1">
+      <w:hyperlink w:anchor="_Toc168904717" w:history="1">
         <w:r>
           <w:rPr>
             <w:rStyle w:val="Hyperlink"/>
             <w:rFonts w:ascii="Times New Roman" w:hAnsi="Times New Roman" w:cs="Times New Roman"/>
             <w:noProof/>
           </w:rPr>
-          <w:t>2.2.</w:t>
+          <w:t>3.2.</w:t>
         </w:r>
         <w:r>
           <w:rPr>
@@ -1783,7 +1783,7 @@
             <w:noProof/>
             <w:webHidden/>
           </w:rPr>
-          <w:instrText xml:space="preserve"> PAGEREF _Toc168830447 \h </w:instrText>
+          <w:instrText xml:space="preserve"> PAGEREF _Toc168904717 \h </w:instrText>
         </w:r>
         <w:r>
           <w:rPr>
@@ -1830,7 +1830,7 @@
           <w14:ligatures w14:val="standardContextual"/>
         </w:rPr>
       </w:pPr>
-      <w:hyperlink w:anchor="_Toc168830448" w:history="1">
+      <w:hyperlink w:anchor="_Toc168904718" w:history="1">
         <w:r>
           <w:rPr>
             <w:rStyle w:val="Hyperlink"/>
@@ -1880,7 +1880,7 @@
             <w:noProof/>
             <w:webHidden/>
           </w:rPr>
-          <w:instrText xml:space="preserve"> PAGEREF _Toc168830448 \h </w:instrText>
+          <w:instrText xml:space="preserve"> PAGEREF _Toc168904718 \h </w:instrText>
         </w:r>
         <w:r>
           <w:rPr>
@@ -1904,6 +1904,208 @@
             <w:webHidden/>
           </w:rPr>
           <w:t>8</w:t>
+        </w:r>
+        <w:r>
+          <w:rPr>
+            <w:rFonts w:ascii="Times New Roman" w:hAnsi="Times New Roman" w:cs="Times New Roman"/>
+            <w:noProof/>
+            <w:webHidden/>
+          </w:rPr>
+          <w:fldChar w:fldCharType="end"/>
+        </w:r>
+      </w:hyperlink>
+    </w:p>
+    <w:p>
+      <w:pPr>
+        <w:pStyle w:val="TOC2"/>
+        <w:tabs>
+          <w:tab w:val="left" w:pos="960"/>
+          <w:tab w:val="right" w:leader="dot" w:pos="9628"/>
+        </w:tabs>
+        <w:rPr>
+          <w:rFonts w:ascii="Times New Roman" w:eastAsiaTheme="minorEastAsia" w:hAnsi="Times New Roman" w:cs="Times New Roman"/>
+          <w:noProof/>
+          <w:kern w:val="2"/>
+          <w:sz w:val="24"/>
+          <w:szCs w:val="24"/>
+          <w14:ligatures w14:val="standardContextual"/>
+        </w:rPr>
+      </w:pPr>
+      <w:hyperlink w:anchor="_Toc168904719" w:history="1">
+        <w:r>
+          <w:rPr>
+            <w:rStyle w:val="Hyperlink"/>
+            <w:rFonts w:ascii="Times New Roman" w:hAnsi="Times New Roman" w:cs="Times New Roman"/>
+            <w:noProof/>
+          </w:rPr>
+          <w:t>4.1.</w:t>
+        </w:r>
+        <w:r>
+          <w:rPr>
+            <w:rFonts w:ascii="Times New Roman" w:eastAsiaTheme="minorEastAsia" w:hAnsi="Times New Roman" w:cs="Times New Roman"/>
+            <w:noProof/>
+            <w:kern w:val="2"/>
+            <w:sz w:val="24"/>
+            <w:szCs w:val="24"/>
+            <w14:ligatures w14:val="standardContextual"/>
+          </w:rPr>
+          <w:tab/>
+        </w:r>
+        <w:r>
+          <w:rPr>
+            <w:rStyle w:val="Hyperlink"/>
+            <w:rFonts w:ascii="Times New Roman" w:hAnsi="Times New Roman" w:cs="Times New Roman"/>
+            <w:noProof/>
+          </w:rPr>
+          <w:t>Giao diện server</w:t>
+        </w:r>
+        <w:r>
+          <w:rPr>
+            <w:rFonts w:ascii="Times New Roman" w:hAnsi="Times New Roman" w:cs="Times New Roman"/>
+            <w:noProof/>
+            <w:webHidden/>
+          </w:rPr>
+          <w:tab/>
+        </w:r>
+        <w:r>
+          <w:rPr>
+            <w:rFonts w:ascii="Times New Roman" w:hAnsi="Times New Roman" w:cs="Times New Roman"/>
+            <w:noProof/>
+            <w:webHidden/>
+          </w:rPr>
+          <w:fldChar w:fldCharType="begin"/>
+        </w:r>
+        <w:r>
+          <w:rPr>
+            <w:rFonts w:ascii="Times New Roman" w:hAnsi="Times New Roman" w:cs="Times New Roman"/>
+            <w:noProof/>
+            <w:webHidden/>
+          </w:rPr>
+          <w:instrText xml:space="preserve"> PAGEREF _Toc168904719 \h </w:instrText>
+        </w:r>
+        <w:r>
+          <w:rPr>
+            <w:rFonts w:ascii="Times New Roman" w:hAnsi="Times New Roman" w:cs="Times New Roman"/>
+            <w:noProof/>
+            <w:webHidden/>
+          </w:rPr>
+        </w:r>
+        <w:r>
+          <w:rPr>
+            <w:rFonts w:ascii="Times New Roman" w:hAnsi="Times New Roman" w:cs="Times New Roman"/>
+            <w:noProof/>
+            <w:webHidden/>
+          </w:rPr>
+          <w:fldChar w:fldCharType="separate"/>
+        </w:r>
+        <w:r>
+          <w:rPr>
+            <w:rFonts w:ascii="Times New Roman" w:hAnsi="Times New Roman" w:cs="Times New Roman"/>
+            <w:noProof/>
+            <w:webHidden/>
+          </w:rPr>
+          <w:t>8</w:t>
+        </w:r>
+        <w:r>
+          <w:rPr>
+            <w:rFonts w:ascii="Times New Roman" w:hAnsi="Times New Roman" w:cs="Times New Roman"/>
+            <w:noProof/>
+            <w:webHidden/>
+          </w:rPr>
+          <w:fldChar w:fldCharType="end"/>
+        </w:r>
+      </w:hyperlink>
+    </w:p>
+    <w:p>
+      <w:pPr>
+        <w:pStyle w:val="TOC2"/>
+        <w:tabs>
+          <w:tab w:val="left" w:pos="960"/>
+          <w:tab w:val="right" w:leader="dot" w:pos="9628"/>
+        </w:tabs>
+        <w:rPr>
+          <w:rFonts w:ascii="Times New Roman" w:eastAsiaTheme="minorEastAsia" w:hAnsi="Times New Roman" w:cs="Times New Roman"/>
+          <w:noProof/>
+          <w:kern w:val="2"/>
+          <w:sz w:val="24"/>
+          <w:szCs w:val="24"/>
+          <w14:ligatures w14:val="standardContextual"/>
+        </w:rPr>
+      </w:pPr>
+      <w:hyperlink w:anchor="_Toc168904720" w:history="1">
+        <w:r>
+          <w:rPr>
+            <w:rStyle w:val="Hyperlink"/>
+            <w:rFonts w:ascii="Times New Roman" w:hAnsi="Times New Roman" w:cs="Times New Roman"/>
+            <w:noProof/>
+          </w:rPr>
+          <w:t>4.2.</w:t>
+        </w:r>
+        <w:r>
+          <w:rPr>
+            <w:rFonts w:ascii="Times New Roman" w:eastAsiaTheme="minorEastAsia" w:hAnsi="Times New Roman" w:cs="Times New Roman"/>
+            <w:noProof/>
+            <w:kern w:val="2"/>
+            <w:sz w:val="24"/>
+            <w:szCs w:val="24"/>
+            <w14:ligatures w14:val="standardContextual"/>
+          </w:rPr>
+          <w:tab/>
+        </w:r>
+        <w:r>
+          <w:rPr>
+            <w:rStyle w:val="Hyperlink"/>
+            <w:rFonts w:ascii="Times New Roman" w:hAnsi="Times New Roman" w:cs="Times New Roman"/>
+            <w:noProof/>
+          </w:rPr>
+          <w:t>Giao diện client</w:t>
+        </w:r>
+        <w:r>
+          <w:rPr>
+            <w:rFonts w:ascii="Times New Roman" w:hAnsi="Times New Roman" w:cs="Times New Roman"/>
+            <w:noProof/>
+            <w:webHidden/>
+          </w:rPr>
+          <w:tab/>
+        </w:r>
+        <w:r>
+          <w:rPr>
+            <w:rFonts w:ascii="Times New Roman" w:hAnsi="Times New Roman" w:cs="Times New Roman"/>
+            <w:noProof/>
+            <w:webHidden/>
+          </w:rPr>
+          <w:fldChar w:fldCharType="begin"/>
+        </w:r>
+        <w:r>
+          <w:rPr>
+            <w:rFonts w:ascii="Times New Roman" w:hAnsi="Times New Roman" w:cs="Times New Roman"/>
+            <w:noProof/>
+            <w:webHidden/>
+          </w:rPr>
+          <w:instrText xml:space="preserve"> PAGEREF _Toc168904720 \h </w:instrText>
+        </w:r>
+        <w:r>
+          <w:rPr>
+            <w:rFonts w:ascii="Times New Roman" w:hAnsi="Times New Roman" w:cs="Times New Roman"/>
+            <w:noProof/>
+            <w:webHidden/>
+          </w:rPr>
+        </w:r>
+        <w:r>
+          <w:rPr>
+            <w:rFonts w:ascii="Times New Roman" w:hAnsi="Times New Roman" w:cs="Times New Roman"/>
+            <w:noProof/>
+            <w:webHidden/>
+          </w:rPr>
+          <w:fldChar w:fldCharType="separate"/>
+        </w:r>
+        <w:r>
+          <w:rPr>
+            <w:rFonts w:ascii="Times New Roman" w:hAnsi="Times New Roman" w:cs="Times New Roman"/>
+            <w:noProof/>
+            <w:webHidden/>
+          </w:rPr>
+          <w:t>10</w:t>
         </w:r>
         <w:r>
           <w:rPr>
@@ -2003,7 +2205,7 @@
         </w:rPr>
         <w:fldChar w:fldCharType="separate"/>
       </w:r>
-      <w:hyperlink w:anchor="_Toc168830770" w:history="1">
+      <w:hyperlink w:anchor="_Toc168904683" w:history="1">
         <w:r>
           <w:rPr>
             <w:rStyle w:val="Hyperlink"/>
@@ -2034,7 +2236,7 @@
             <w:noProof/>
             <w:webHidden/>
           </w:rPr>
-          <w:instrText xml:space="preserve"> PAGEREF _Toc168830770 \h </w:instrText>
+          <w:instrText xml:space="preserve"> PAGEREF _Toc168904683 \h </w:instrText>
         </w:r>
         <w:r>
           <w:rPr>
@@ -2084,7 +2286,7 @@
           <w14:ligatures w14:val="standardContextual"/>
         </w:rPr>
       </w:pPr>
-      <w:hyperlink w:anchor="_Toc168830771" w:history="1">
+      <w:hyperlink w:anchor="_Toc168904684" w:history="1">
         <w:r>
           <w:rPr>
             <w:rStyle w:val="Hyperlink"/>
@@ -2115,7 +2317,7 @@
             <w:noProof/>
             <w:webHidden/>
           </w:rPr>
-          <w:instrText xml:space="preserve"> PAGEREF _Toc168830771 \h </w:instrText>
+          <w:instrText xml:space="preserve"> PAGEREF _Toc168904684 \h </w:instrText>
         </w:r>
         <w:r>
           <w:rPr>
@@ -2165,7 +2367,7 @@
           <w14:ligatures w14:val="standardContextual"/>
         </w:rPr>
       </w:pPr>
-      <w:hyperlink w:anchor="_Toc168830772" w:history="1">
+      <w:hyperlink w:anchor="_Toc168904685" w:history="1">
         <w:r>
           <w:rPr>
             <w:rStyle w:val="Hyperlink"/>
@@ -2196,7 +2398,7 @@
             <w:noProof/>
             <w:webHidden/>
           </w:rPr>
-          <w:instrText xml:space="preserve"> PAGEREF _Toc168830772 \h </w:instrText>
+          <w:instrText xml:space="preserve"> PAGEREF _Toc168904685 \h </w:instrText>
         </w:r>
         <w:r>
           <w:rPr>
@@ -2220,6 +2422,816 @@
             <w:webHidden/>
           </w:rPr>
           <w:t>7</w:t>
+        </w:r>
+        <w:r>
+          <w:rPr>
+            <w:rFonts w:ascii="Times New Roman" w:hAnsi="Times New Roman" w:cs="Times New Roman"/>
+            <w:noProof/>
+            <w:webHidden/>
+          </w:rPr>
+          <w:fldChar w:fldCharType="end"/>
+        </w:r>
+      </w:hyperlink>
+    </w:p>
+    <w:p>
+      <w:pPr>
+        <w:pStyle w:val="TableofFigures"/>
+        <w:tabs>
+          <w:tab w:val="right" w:leader="dot" w:pos="9628"/>
+        </w:tabs>
+        <w:rPr>
+          <w:rFonts w:ascii="Times New Roman" w:eastAsiaTheme="minorEastAsia" w:hAnsi="Times New Roman" w:cs="Times New Roman"/>
+          <w:noProof/>
+          <w:kern w:val="2"/>
+          <w:sz w:val="24"/>
+          <w:szCs w:val="24"/>
+          <w14:ligatures w14:val="standardContextual"/>
+        </w:rPr>
+      </w:pPr>
+      <w:hyperlink w:anchor="_Toc168904686" w:history="1">
+        <w:r>
+          <w:rPr>
+            <w:rStyle w:val="Hyperlink"/>
+            <w:rFonts w:ascii="Times New Roman" w:hAnsi="Times New Roman" w:cs="Times New Roman"/>
+            <w:noProof/>
+          </w:rPr>
+          <w:t>Hình 4. Giao diện server</w:t>
+        </w:r>
+        <w:r>
+          <w:rPr>
+            <w:rFonts w:ascii="Times New Roman" w:hAnsi="Times New Roman" w:cs="Times New Roman"/>
+            <w:noProof/>
+            <w:webHidden/>
+          </w:rPr>
+          <w:tab/>
+        </w:r>
+        <w:r>
+          <w:rPr>
+            <w:rFonts w:ascii="Times New Roman" w:hAnsi="Times New Roman" w:cs="Times New Roman"/>
+            <w:noProof/>
+            <w:webHidden/>
+          </w:rPr>
+          <w:fldChar w:fldCharType="begin"/>
+        </w:r>
+        <w:r>
+          <w:rPr>
+            <w:rFonts w:ascii="Times New Roman" w:hAnsi="Times New Roman" w:cs="Times New Roman"/>
+            <w:noProof/>
+            <w:webHidden/>
+          </w:rPr>
+          <w:instrText xml:space="preserve"> PAGEREF _Toc168904686 \h </w:instrText>
+        </w:r>
+        <w:r>
+          <w:rPr>
+            <w:rFonts w:ascii="Times New Roman" w:hAnsi="Times New Roman" w:cs="Times New Roman"/>
+            <w:noProof/>
+            <w:webHidden/>
+          </w:rPr>
+        </w:r>
+        <w:r>
+          <w:rPr>
+            <w:rFonts w:ascii="Times New Roman" w:hAnsi="Times New Roman" w:cs="Times New Roman"/>
+            <w:noProof/>
+            <w:webHidden/>
+          </w:rPr>
+          <w:fldChar w:fldCharType="separate"/>
+        </w:r>
+        <w:r>
+          <w:rPr>
+            <w:rFonts w:ascii="Times New Roman" w:hAnsi="Times New Roman" w:cs="Times New Roman"/>
+            <w:noProof/>
+            <w:webHidden/>
+          </w:rPr>
+          <w:t>8</w:t>
+        </w:r>
+        <w:r>
+          <w:rPr>
+            <w:rFonts w:ascii="Times New Roman" w:hAnsi="Times New Roman" w:cs="Times New Roman"/>
+            <w:noProof/>
+            <w:webHidden/>
+          </w:rPr>
+          <w:fldChar w:fldCharType="end"/>
+        </w:r>
+      </w:hyperlink>
+    </w:p>
+    <w:p>
+      <w:pPr>
+        <w:pStyle w:val="TableofFigures"/>
+        <w:tabs>
+          <w:tab w:val="right" w:leader="dot" w:pos="9628"/>
+        </w:tabs>
+        <w:rPr>
+          <w:rFonts w:ascii="Times New Roman" w:eastAsiaTheme="minorEastAsia" w:hAnsi="Times New Roman" w:cs="Times New Roman"/>
+          <w:noProof/>
+          <w:kern w:val="2"/>
+          <w:sz w:val="24"/>
+          <w:szCs w:val="24"/>
+          <w14:ligatures w14:val="standardContextual"/>
+        </w:rPr>
+      </w:pPr>
+      <w:hyperlink w:anchor="_Toc168904687" w:history="1">
+        <w:r>
+          <w:rPr>
+            <w:rStyle w:val="Hyperlink"/>
+            <w:rFonts w:ascii="Times New Roman" w:hAnsi="Times New Roman" w:cs="Times New Roman"/>
+            <w:noProof/>
+          </w:rPr>
+          <w:t>Hình 5. Giao diện server khi có user chọn ghế</w:t>
+        </w:r>
+        <w:r>
+          <w:rPr>
+            <w:rFonts w:ascii="Times New Roman" w:hAnsi="Times New Roman" w:cs="Times New Roman"/>
+            <w:noProof/>
+            <w:webHidden/>
+          </w:rPr>
+          <w:tab/>
+        </w:r>
+        <w:r>
+          <w:rPr>
+            <w:rFonts w:ascii="Times New Roman" w:hAnsi="Times New Roman" w:cs="Times New Roman"/>
+            <w:noProof/>
+            <w:webHidden/>
+          </w:rPr>
+          <w:fldChar w:fldCharType="begin"/>
+        </w:r>
+        <w:r>
+          <w:rPr>
+            <w:rFonts w:ascii="Times New Roman" w:hAnsi="Times New Roman" w:cs="Times New Roman"/>
+            <w:noProof/>
+            <w:webHidden/>
+          </w:rPr>
+          <w:instrText xml:space="preserve"> PAGEREF _Toc168904687 \h </w:instrText>
+        </w:r>
+        <w:r>
+          <w:rPr>
+            <w:rFonts w:ascii="Times New Roman" w:hAnsi="Times New Roman" w:cs="Times New Roman"/>
+            <w:noProof/>
+            <w:webHidden/>
+          </w:rPr>
+        </w:r>
+        <w:r>
+          <w:rPr>
+            <w:rFonts w:ascii="Times New Roman" w:hAnsi="Times New Roman" w:cs="Times New Roman"/>
+            <w:noProof/>
+            <w:webHidden/>
+          </w:rPr>
+          <w:fldChar w:fldCharType="separate"/>
+        </w:r>
+        <w:r>
+          <w:rPr>
+            <w:rFonts w:ascii="Times New Roman" w:hAnsi="Times New Roman" w:cs="Times New Roman"/>
+            <w:noProof/>
+            <w:webHidden/>
+          </w:rPr>
+          <w:t>8</w:t>
+        </w:r>
+        <w:r>
+          <w:rPr>
+            <w:rFonts w:ascii="Times New Roman" w:hAnsi="Times New Roman" w:cs="Times New Roman"/>
+            <w:noProof/>
+            <w:webHidden/>
+          </w:rPr>
+          <w:fldChar w:fldCharType="end"/>
+        </w:r>
+      </w:hyperlink>
+    </w:p>
+    <w:p>
+      <w:pPr>
+        <w:pStyle w:val="TableofFigures"/>
+        <w:tabs>
+          <w:tab w:val="right" w:leader="dot" w:pos="9628"/>
+        </w:tabs>
+        <w:rPr>
+          <w:rFonts w:ascii="Times New Roman" w:eastAsiaTheme="minorEastAsia" w:hAnsi="Times New Roman" w:cs="Times New Roman"/>
+          <w:noProof/>
+          <w:kern w:val="2"/>
+          <w:sz w:val="24"/>
+          <w:szCs w:val="24"/>
+          <w14:ligatures w14:val="standardContextual"/>
+        </w:rPr>
+      </w:pPr>
+      <w:hyperlink w:anchor="_Toc168904688" w:history="1">
+        <w:r>
+          <w:rPr>
+            <w:rStyle w:val="Hyperlink"/>
+            <w:rFonts w:ascii="Times New Roman" w:hAnsi="Times New Roman" w:cs="Times New Roman"/>
+            <w:noProof/>
+          </w:rPr>
+          <w:t>Hình 6. Giao diện server khi có nhiều user chọn cùng một ghế</w:t>
+        </w:r>
+        <w:r>
+          <w:rPr>
+            <w:rFonts w:ascii="Times New Roman" w:hAnsi="Times New Roman" w:cs="Times New Roman"/>
+            <w:noProof/>
+            <w:webHidden/>
+          </w:rPr>
+          <w:tab/>
+        </w:r>
+        <w:r>
+          <w:rPr>
+            <w:rFonts w:ascii="Times New Roman" w:hAnsi="Times New Roman" w:cs="Times New Roman"/>
+            <w:noProof/>
+            <w:webHidden/>
+          </w:rPr>
+          <w:fldChar w:fldCharType="begin"/>
+        </w:r>
+        <w:r>
+          <w:rPr>
+            <w:rFonts w:ascii="Times New Roman" w:hAnsi="Times New Roman" w:cs="Times New Roman"/>
+            <w:noProof/>
+            <w:webHidden/>
+          </w:rPr>
+          <w:instrText xml:space="preserve"> PAGEREF _Toc168904688 \h </w:instrText>
+        </w:r>
+        <w:r>
+          <w:rPr>
+            <w:rFonts w:ascii="Times New Roman" w:hAnsi="Times New Roman" w:cs="Times New Roman"/>
+            <w:noProof/>
+            <w:webHidden/>
+          </w:rPr>
+        </w:r>
+        <w:r>
+          <w:rPr>
+            <w:rFonts w:ascii="Times New Roman" w:hAnsi="Times New Roman" w:cs="Times New Roman"/>
+            <w:noProof/>
+            <w:webHidden/>
+          </w:rPr>
+          <w:fldChar w:fldCharType="separate"/>
+        </w:r>
+        <w:r>
+          <w:rPr>
+            <w:rFonts w:ascii="Times New Roman" w:hAnsi="Times New Roman" w:cs="Times New Roman"/>
+            <w:noProof/>
+            <w:webHidden/>
+          </w:rPr>
+          <w:t>9</w:t>
+        </w:r>
+        <w:r>
+          <w:rPr>
+            <w:rFonts w:ascii="Times New Roman" w:hAnsi="Times New Roman" w:cs="Times New Roman"/>
+            <w:noProof/>
+            <w:webHidden/>
+          </w:rPr>
+          <w:fldChar w:fldCharType="end"/>
+        </w:r>
+      </w:hyperlink>
+    </w:p>
+    <w:p>
+      <w:pPr>
+        <w:pStyle w:val="TableofFigures"/>
+        <w:tabs>
+          <w:tab w:val="right" w:leader="dot" w:pos="9628"/>
+        </w:tabs>
+        <w:rPr>
+          <w:rFonts w:ascii="Times New Roman" w:eastAsiaTheme="minorEastAsia" w:hAnsi="Times New Roman" w:cs="Times New Roman"/>
+          <w:noProof/>
+          <w:kern w:val="2"/>
+          <w:sz w:val="24"/>
+          <w:szCs w:val="24"/>
+          <w14:ligatures w14:val="standardContextual"/>
+        </w:rPr>
+      </w:pPr>
+      <w:hyperlink w:anchor="_Toc168904689" w:history="1">
+        <w:r>
+          <w:rPr>
+            <w:rStyle w:val="Hyperlink"/>
+            <w:rFonts w:ascii="Times New Roman" w:hAnsi="Times New Roman" w:cs="Times New Roman"/>
+            <w:noProof/>
+          </w:rPr>
+          <w:t>Hình 7. Giao diện server khi đã có user mua ghế</w:t>
+        </w:r>
+        <w:r>
+          <w:rPr>
+            <w:rFonts w:ascii="Times New Roman" w:hAnsi="Times New Roman" w:cs="Times New Roman"/>
+            <w:noProof/>
+            <w:webHidden/>
+          </w:rPr>
+          <w:tab/>
+        </w:r>
+        <w:r>
+          <w:rPr>
+            <w:rFonts w:ascii="Times New Roman" w:hAnsi="Times New Roman" w:cs="Times New Roman"/>
+            <w:noProof/>
+            <w:webHidden/>
+          </w:rPr>
+          <w:fldChar w:fldCharType="begin"/>
+        </w:r>
+        <w:r>
+          <w:rPr>
+            <w:rFonts w:ascii="Times New Roman" w:hAnsi="Times New Roman" w:cs="Times New Roman"/>
+            <w:noProof/>
+            <w:webHidden/>
+          </w:rPr>
+          <w:instrText xml:space="preserve"> PAGEREF _Toc168904689 \h </w:instrText>
+        </w:r>
+        <w:r>
+          <w:rPr>
+            <w:rFonts w:ascii="Times New Roman" w:hAnsi="Times New Roman" w:cs="Times New Roman"/>
+            <w:noProof/>
+            <w:webHidden/>
+          </w:rPr>
+        </w:r>
+        <w:r>
+          <w:rPr>
+            <w:rFonts w:ascii="Times New Roman" w:hAnsi="Times New Roman" w:cs="Times New Roman"/>
+            <w:noProof/>
+            <w:webHidden/>
+          </w:rPr>
+          <w:fldChar w:fldCharType="separate"/>
+        </w:r>
+        <w:r>
+          <w:rPr>
+            <w:rFonts w:ascii="Times New Roman" w:hAnsi="Times New Roman" w:cs="Times New Roman"/>
+            <w:noProof/>
+            <w:webHidden/>
+          </w:rPr>
+          <w:t>9</w:t>
+        </w:r>
+        <w:r>
+          <w:rPr>
+            <w:rFonts w:ascii="Times New Roman" w:hAnsi="Times New Roman" w:cs="Times New Roman"/>
+            <w:noProof/>
+            <w:webHidden/>
+          </w:rPr>
+          <w:fldChar w:fldCharType="end"/>
+        </w:r>
+      </w:hyperlink>
+    </w:p>
+    <w:p>
+      <w:pPr>
+        <w:pStyle w:val="TableofFigures"/>
+        <w:tabs>
+          <w:tab w:val="right" w:leader="dot" w:pos="9628"/>
+        </w:tabs>
+        <w:rPr>
+          <w:rFonts w:ascii="Times New Roman" w:eastAsiaTheme="minorEastAsia" w:hAnsi="Times New Roman" w:cs="Times New Roman"/>
+          <w:noProof/>
+          <w:kern w:val="2"/>
+          <w:sz w:val="24"/>
+          <w:szCs w:val="24"/>
+          <w14:ligatures w14:val="standardContextual"/>
+        </w:rPr>
+      </w:pPr>
+      <w:hyperlink w:anchor="_Toc168904690" w:history="1">
+        <w:r>
+          <w:rPr>
+            <w:rStyle w:val="Hyperlink"/>
+            <w:rFonts w:ascii="Times New Roman" w:hAnsi="Times New Roman" w:cs="Times New Roman"/>
+            <w:noProof/>
+          </w:rPr>
+          <w:t>Hình 8. Giao diện đăng nhập client</w:t>
+        </w:r>
+        <w:r>
+          <w:rPr>
+            <w:rFonts w:ascii="Times New Roman" w:hAnsi="Times New Roman" w:cs="Times New Roman"/>
+            <w:noProof/>
+            <w:webHidden/>
+          </w:rPr>
+          <w:tab/>
+        </w:r>
+        <w:r>
+          <w:rPr>
+            <w:rFonts w:ascii="Times New Roman" w:hAnsi="Times New Roman" w:cs="Times New Roman"/>
+            <w:noProof/>
+            <w:webHidden/>
+          </w:rPr>
+          <w:fldChar w:fldCharType="begin"/>
+        </w:r>
+        <w:r>
+          <w:rPr>
+            <w:rFonts w:ascii="Times New Roman" w:hAnsi="Times New Roman" w:cs="Times New Roman"/>
+            <w:noProof/>
+            <w:webHidden/>
+          </w:rPr>
+          <w:instrText xml:space="preserve"> PAGEREF _Toc168904690 \h </w:instrText>
+        </w:r>
+        <w:r>
+          <w:rPr>
+            <w:rFonts w:ascii="Times New Roman" w:hAnsi="Times New Roman" w:cs="Times New Roman"/>
+            <w:noProof/>
+            <w:webHidden/>
+          </w:rPr>
+        </w:r>
+        <w:r>
+          <w:rPr>
+            <w:rFonts w:ascii="Times New Roman" w:hAnsi="Times New Roman" w:cs="Times New Roman"/>
+            <w:noProof/>
+            <w:webHidden/>
+          </w:rPr>
+          <w:fldChar w:fldCharType="separate"/>
+        </w:r>
+        <w:r>
+          <w:rPr>
+            <w:rFonts w:ascii="Times New Roman" w:hAnsi="Times New Roman" w:cs="Times New Roman"/>
+            <w:noProof/>
+            <w:webHidden/>
+          </w:rPr>
+          <w:t>10</w:t>
+        </w:r>
+        <w:r>
+          <w:rPr>
+            <w:rFonts w:ascii="Times New Roman" w:hAnsi="Times New Roman" w:cs="Times New Roman"/>
+            <w:noProof/>
+            <w:webHidden/>
+          </w:rPr>
+          <w:fldChar w:fldCharType="end"/>
+        </w:r>
+      </w:hyperlink>
+    </w:p>
+    <w:p>
+      <w:pPr>
+        <w:pStyle w:val="TableofFigures"/>
+        <w:tabs>
+          <w:tab w:val="right" w:leader="dot" w:pos="9628"/>
+        </w:tabs>
+        <w:rPr>
+          <w:rFonts w:ascii="Times New Roman" w:eastAsiaTheme="minorEastAsia" w:hAnsi="Times New Roman" w:cs="Times New Roman"/>
+          <w:noProof/>
+          <w:kern w:val="2"/>
+          <w:sz w:val="24"/>
+          <w:szCs w:val="24"/>
+          <w14:ligatures w14:val="standardContextual"/>
+        </w:rPr>
+      </w:pPr>
+      <w:hyperlink w:anchor="_Toc168904691" w:history="1">
+        <w:r>
+          <w:rPr>
+            <w:rStyle w:val="Hyperlink"/>
+            <w:rFonts w:ascii="Times New Roman" w:hAnsi="Times New Roman" w:cs="Times New Roman"/>
+            <w:noProof/>
+          </w:rPr>
+          <w:t>Hình 9. Giao diện client khi có user đã mua ghế</w:t>
+        </w:r>
+        <w:r>
+          <w:rPr>
+            <w:rFonts w:ascii="Times New Roman" w:hAnsi="Times New Roman" w:cs="Times New Roman"/>
+            <w:noProof/>
+            <w:webHidden/>
+          </w:rPr>
+          <w:tab/>
+        </w:r>
+        <w:r>
+          <w:rPr>
+            <w:rFonts w:ascii="Times New Roman" w:hAnsi="Times New Roman" w:cs="Times New Roman"/>
+            <w:noProof/>
+            <w:webHidden/>
+          </w:rPr>
+          <w:fldChar w:fldCharType="begin"/>
+        </w:r>
+        <w:r>
+          <w:rPr>
+            <w:rFonts w:ascii="Times New Roman" w:hAnsi="Times New Roman" w:cs="Times New Roman"/>
+            <w:noProof/>
+            <w:webHidden/>
+          </w:rPr>
+          <w:instrText xml:space="preserve"> PAGEREF _Toc168904691 \h </w:instrText>
+        </w:r>
+        <w:r>
+          <w:rPr>
+            <w:rFonts w:ascii="Times New Roman" w:hAnsi="Times New Roman" w:cs="Times New Roman"/>
+            <w:noProof/>
+            <w:webHidden/>
+          </w:rPr>
+        </w:r>
+        <w:r>
+          <w:rPr>
+            <w:rFonts w:ascii="Times New Roman" w:hAnsi="Times New Roman" w:cs="Times New Roman"/>
+            <w:noProof/>
+            <w:webHidden/>
+          </w:rPr>
+          <w:fldChar w:fldCharType="separate"/>
+        </w:r>
+        <w:r>
+          <w:rPr>
+            <w:rFonts w:ascii="Times New Roman" w:hAnsi="Times New Roman" w:cs="Times New Roman"/>
+            <w:noProof/>
+            <w:webHidden/>
+          </w:rPr>
+          <w:t>10</w:t>
+        </w:r>
+        <w:r>
+          <w:rPr>
+            <w:rFonts w:ascii="Times New Roman" w:hAnsi="Times New Roman" w:cs="Times New Roman"/>
+            <w:noProof/>
+            <w:webHidden/>
+          </w:rPr>
+          <w:fldChar w:fldCharType="end"/>
+        </w:r>
+      </w:hyperlink>
+    </w:p>
+    <w:p>
+      <w:pPr>
+        <w:pStyle w:val="TableofFigures"/>
+        <w:tabs>
+          <w:tab w:val="right" w:leader="dot" w:pos="9628"/>
+        </w:tabs>
+        <w:rPr>
+          <w:rFonts w:ascii="Times New Roman" w:eastAsiaTheme="minorEastAsia" w:hAnsi="Times New Roman" w:cs="Times New Roman"/>
+          <w:noProof/>
+          <w:kern w:val="2"/>
+          <w:sz w:val="24"/>
+          <w:szCs w:val="24"/>
+          <w14:ligatures w14:val="standardContextual"/>
+        </w:rPr>
+      </w:pPr>
+      <w:hyperlink w:anchor="_Toc168904692" w:history="1">
+        <w:r>
+          <w:rPr>
+            <w:rStyle w:val="Hyperlink"/>
+            <w:rFonts w:ascii="Times New Roman" w:hAnsi="Times New Roman" w:cs="Times New Roman"/>
+            <w:noProof/>
+          </w:rPr>
+          <w:t>Hình 10. Giao diện client khi user chọn ghế</w:t>
+        </w:r>
+        <w:r>
+          <w:rPr>
+            <w:rFonts w:ascii="Times New Roman" w:hAnsi="Times New Roman" w:cs="Times New Roman"/>
+            <w:noProof/>
+            <w:webHidden/>
+          </w:rPr>
+          <w:tab/>
+        </w:r>
+        <w:r>
+          <w:rPr>
+            <w:rFonts w:ascii="Times New Roman" w:hAnsi="Times New Roman" w:cs="Times New Roman"/>
+            <w:noProof/>
+            <w:webHidden/>
+          </w:rPr>
+          <w:fldChar w:fldCharType="begin"/>
+        </w:r>
+        <w:r>
+          <w:rPr>
+            <w:rFonts w:ascii="Times New Roman" w:hAnsi="Times New Roman" w:cs="Times New Roman"/>
+            <w:noProof/>
+            <w:webHidden/>
+          </w:rPr>
+          <w:instrText xml:space="preserve"> PAGEREF _Toc168904692 \h </w:instrText>
+        </w:r>
+        <w:r>
+          <w:rPr>
+            <w:rFonts w:ascii="Times New Roman" w:hAnsi="Times New Roman" w:cs="Times New Roman"/>
+            <w:noProof/>
+            <w:webHidden/>
+          </w:rPr>
+        </w:r>
+        <w:r>
+          <w:rPr>
+            <w:rFonts w:ascii="Times New Roman" w:hAnsi="Times New Roman" w:cs="Times New Roman"/>
+            <w:noProof/>
+            <w:webHidden/>
+          </w:rPr>
+          <w:fldChar w:fldCharType="separate"/>
+        </w:r>
+        <w:r>
+          <w:rPr>
+            <w:rFonts w:ascii="Times New Roman" w:hAnsi="Times New Roman" w:cs="Times New Roman"/>
+            <w:noProof/>
+            <w:webHidden/>
+          </w:rPr>
+          <w:t>11</w:t>
+        </w:r>
+        <w:r>
+          <w:rPr>
+            <w:rFonts w:ascii="Times New Roman" w:hAnsi="Times New Roman" w:cs="Times New Roman"/>
+            <w:noProof/>
+            <w:webHidden/>
+          </w:rPr>
+          <w:fldChar w:fldCharType="end"/>
+        </w:r>
+      </w:hyperlink>
+    </w:p>
+    <w:p>
+      <w:pPr>
+        <w:pStyle w:val="TableofFigures"/>
+        <w:tabs>
+          <w:tab w:val="right" w:leader="dot" w:pos="9628"/>
+        </w:tabs>
+        <w:rPr>
+          <w:rFonts w:ascii="Times New Roman" w:eastAsiaTheme="minorEastAsia" w:hAnsi="Times New Roman" w:cs="Times New Roman"/>
+          <w:noProof/>
+          <w:kern w:val="2"/>
+          <w:sz w:val="24"/>
+          <w:szCs w:val="24"/>
+          <w14:ligatures w14:val="standardContextual"/>
+        </w:rPr>
+      </w:pPr>
+      <w:hyperlink w:anchor="_Toc168904693" w:history="1">
+        <w:r>
+          <w:rPr>
+            <w:rStyle w:val="Hyperlink"/>
+            <w:rFonts w:ascii="Times New Roman" w:hAnsi="Times New Roman" w:cs="Times New Roman"/>
+            <w:noProof/>
+          </w:rPr>
+          <w:t>Hình 11. Thông báo khi user đặt ghế thành công</w:t>
+        </w:r>
+        <w:r>
+          <w:rPr>
+            <w:rFonts w:ascii="Times New Roman" w:hAnsi="Times New Roman" w:cs="Times New Roman"/>
+            <w:noProof/>
+            <w:webHidden/>
+          </w:rPr>
+          <w:tab/>
+        </w:r>
+        <w:r>
+          <w:rPr>
+            <w:rFonts w:ascii="Times New Roman" w:hAnsi="Times New Roman" w:cs="Times New Roman"/>
+            <w:noProof/>
+            <w:webHidden/>
+          </w:rPr>
+          <w:fldChar w:fldCharType="begin"/>
+        </w:r>
+        <w:r>
+          <w:rPr>
+            <w:rFonts w:ascii="Times New Roman" w:hAnsi="Times New Roman" w:cs="Times New Roman"/>
+            <w:noProof/>
+            <w:webHidden/>
+          </w:rPr>
+          <w:instrText xml:space="preserve"> PAGEREF _Toc168904693 \h </w:instrText>
+        </w:r>
+        <w:r>
+          <w:rPr>
+            <w:rFonts w:ascii="Times New Roman" w:hAnsi="Times New Roman" w:cs="Times New Roman"/>
+            <w:noProof/>
+            <w:webHidden/>
+          </w:rPr>
+        </w:r>
+        <w:r>
+          <w:rPr>
+            <w:rFonts w:ascii="Times New Roman" w:hAnsi="Times New Roman" w:cs="Times New Roman"/>
+            <w:noProof/>
+            <w:webHidden/>
+          </w:rPr>
+          <w:fldChar w:fldCharType="separate"/>
+        </w:r>
+        <w:r>
+          <w:rPr>
+            <w:rFonts w:ascii="Times New Roman" w:hAnsi="Times New Roman" w:cs="Times New Roman"/>
+            <w:noProof/>
+            <w:webHidden/>
+          </w:rPr>
+          <w:t>11</w:t>
+        </w:r>
+        <w:r>
+          <w:rPr>
+            <w:rFonts w:ascii="Times New Roman" w:hAnsi="Times New Roman" w:cs="Times New Roman"/>
+            <w:noProof/>
+            <w:webHidden/>
+          </w:rPr>
+          <w:fldChar w:fldCharType="end"/>
+        </w:r>
+      </w:hyperlink>
+    </w:p>
+    <w:p>
+      <w:pPr>
+        <w:pStyle w:val="TableofFigures"/>
+        <w:tabs>
+          <w:tab w:val="right" w:leader="dot" w:pos="9628"/>
+        </w:tabs>
+        <w:rPr>
+          <w:rFonts w:ascii="Times New Roman" w:eastAsiaTheme="minorEastAsia" w:hAnsi="Times New Roman" w:cs="Times New Roman"/>
+          <w:noProof/>
+          <w:kern w:val="2"/>
+          <w:sz w:val="24"/>
+          <w:szCs w:val="24"/>
+          <w14:ligatures w14:val="standardContextual"/>
+        </w:rPr>
+      </w:pPr>
+      <w:hyperlink w:anchor="_Toc168904694" w:history="1">
+        <w:r>
+          <w:rPr>
+            <w:rStyle w:val="Hyperlink"/>
+            <w:rFonts w:ascii="Times New Roman" w:hAnsi="Times New Roman" w:cs="Times New Roman"/>
+            <w:noProof/>
+          </w:rPr>
+          <w:t>Hình 12. Giao diện client khi user chọn ghế đang được đặt bởi user khác</w:t>
+        </w:r>
+        <w:r>
+          <w:rPr>
+            <w:rFonts w:ascii="Times New Roman" w:hAnsi="Times New Roman" w:cs="Times New Roman"/>
+            <w:noProof/>
+            <w:webHidden/>
+          </w:rPr>
+          <w:tab/>
+        </w:r>
+        <w:r>
+          <w:rPr>
+            <w:rFonts w:ascii="Times New Roman" w:hAnsi="Times New Roman" w:cs="Times New Roman"/>
+            <w:noProof/>
+            <w:webHidden/>
+          </w:rPr>
+          <w:fldChar w:fldCharType="begin"/>
+        </w:r>
+        <w:r>
+          <w:rPr>
+            <w:rFonts w:ascii="Times New Roman" w:hAnsi="Times New Roman" w:cs="Times New Roman"/>
+            <w:noProof/>
+            <w:webHidden/>
+          </w:rPr>
+          <w:instrText xml:space="preserve"> PAGEREF _Toc168904694 \h </w:instrText>
+        </w:r>
+        <w:r>
+          <w:rPr>
+            <w:rFonts w:ascii="Times New Roman" w:hAnsi="Times New Roman" w:cs="Times New Roman"/>
+            <w:noProof/>
+            <w:webHidden/>
+          </w:rPr>
+        </w:r>
+        <w:r>
+          <w:rPr>
+            <w:rFonts w:ascii="Times New Roman" w:hAnsi="Times New Roman" w:cs="Times New Roman"/>
+            <w:noProof/>
+            <w:webHidden/>
+          </w:rPr>
+          <w:fldChar w:fldCharType="separate"/>
+        </w:r>
+        <w:r>
+          <w:rPr>
+            <w:rFonts w:ascii="Times New Roman" w:hAnsi="Times New Roman" w:cs="Times New Roman"/>
+            <w:noProof/>
+            <w:webHidden/>
+          </w:rPr>
+          <w:t>12</w:t>
+        </w:r>
+        <w:r>
+          <w:rPr>
+            <w:rFonts w:ascii="Times New Roman" w:hAnsi="Times New Roman" w:cs="Times New Roman"/>
+            <w:noProof/>
+            <w:webHidden/>
+          </w:rPr>
+          <w:fldChar w:fldCharType="end"/>
+        </w:r>
+      </w:hyperlink>
+    </w:p>
+    <w:p>
+      <w:pPr>
+        <w:pStyle w:val="TableofFigures"/>
+        <w:tabs>
+          <w:tab w:val="right" w:leader="dot" w:pos="9628"/>
+        </w:tabs>
+        <w:rPr>
+          <w:rFonts w:ascii="Times New Roman" w:eastAsiaTheme="minorEastAsia" w:hAnsi="Times New Roman" w:cs="Times New Roman"/>
+          <w:noProof/>
+          <w:kern w:val="2"/>
+          <w:sz w:val="24"/>
+          <w:szCs w:val="24"/>
+          <w14:ligatures w14:val="standardContextual"/>
+        </w:rPr>
+      </w:pPr>
+      <w:hyperlink w:anchor="_Toc168904695" w:history="1">
+        <w:r>
+          <w:rPr>
+            <w:rStyle w:val="Hyperlink"/>
+            <w:rFonts w:ascii="Times New Roman" w:hAnsi="Times New Roman" w:cs="Times New Roman"/>
+            <w:noProof/>
+          </w:rPr>
+          <w:t>Hình 13. Thông báo user không thể mua ghế vì ghế đang được đặt bởi user khác</w:t>
+        </w:r>
+        <w:r>
+          <w:rPr>
+            <w:rFonts w:ascii="Times New Roman" w:hAnsi="Times New Roman" w:cs="Times New Roman"/>
+            <w:noProof/>
+            <w:webHidden/>
+          </w:rPr>
+          <w:tab/>
+        </w:r>
+        <w:r>
+          <w:rPr>
+            <w:rFonts w:ascii="Times New Roman" w:hAnsi="Times New Roman" w:cs="Times New Roman"/>
+            <w:noProof/>
+            <w:webHidden/>
+          </w:rPr>
+          <w:fldChar w:fldCharType="begin"/>
+        </w:r>
+        <w:r>
+          <w:rPr>
+            <w:rFonts w:ascii="Times New Roman" w:hAnsi="Times New Roman" w:cs="Times New Roman"/>
+            <w:noProof/>
+            <w:webHidden/>
+          </w:rPr>
+          <w:instrText xml:space="preserve"> PAGEREF _Toc168904695 \h </w:instrText>
+        </w:r>
+        <w:r>
+          <w:rPr>
+            <w:rFonts w:ascii="Times New Roman" w:hAnsi="Times New Roman" w:cs="Times New Roman"/>
+            <w:noProof/>
+            <w:webHidden/>
+          </w:rPr>
+        </w:r>
+        <w:r>
+          <w:rPr>
+            <w:rFonts w:ascii="Times New Roman" w:hAnsi="Times New Roman" w:cs="Times New Roman"/>
+            <w:noProof/>
+            <w:webHidden/>
+          </w:rPr>
+          <w:fldChar w:fldCharType="separate"/>
+        </w:r>
+        <w:r>
+          <w:rPr>
+            <w:rFonts w:ascii="Times New Roman" w:hAnsi="Times New Roman" w:cs="Times New Roman"/>
+            <w:noProof/>
+            <w:webHidden/>
+          </w:rPr>
+          <w:t>12</w:t>
         </w:r>
         <w:r>
           <w:rPr>
@@ -2293,7 +3305,7 @@
         <w:lastRenderedPageBreak/>
         <w:t xml:space="preserve"> </w:t>
       </w:r>
-      <w:bookmarkStart w:id="1" w:name="_Toc168830440"/>
+      <w:bookmarkStart w:id="1" w:name="_Toc168904710"/>
       <w:r>
         <w:rPr>
           <w:rFonts w:cs="Times New Roman"/>
@@ -2421,7 +3433,7 @@
         <w:lastRenderedPageBreak/>
         <w:t xml:space="preserve"> </w:t>
       </w:r>
-      <w:bookmarkStart w:id="2" w:name="_Toc168830441"/>
+      <w:bookmarkStart w:id="2" w:name="_Toc168904711"/>
       <w:r>
         <w:rPr>
           <w:rFonts w:cs="Times New Roman"/>
@@ -2450,7 +3462,7 @@
         </w:rPr>
         <w:t xml:space="preserve"> </w:t>
       </w:r>
-      <w:bookmarkStart w:id="3" w:name="_Toc168830442"/>
+      <w:bookmarkStart w:id="3" w:name="_Toc168904712"/>
       <w:r>
         <w:rPr>
           <w:rFonts w:cs="Times New Roman"/>
@@ -2675,7 +3687,7 @@
         </w:rPr>
         <w:t xml:space="preserve"> </w:t>
       </w:r>
-      <w:bookmarkStart w:id="4" w:name="_Toc168830443"/>
+      <w:bookmarkStart w:id="4" w:name="_Toc168904713"/>
       <w:r>
         <w:rPr>
           <w:rFonts w:cs="Times New Roman"/>
@@ -2903,7 +3915,7 @@
         </w:rPr>
         <w:t xml:space="preserve"> </w:t>
       </w:r>
-      <w:bookmarkStart w:id="5" w:name="_Toc168830444"/>
+      <w:bookmarkStart w:id="5" w:name="_Toc168904714"/>
       <w:r>
         <w:rPr>
           <w:rFonts w:cs="Times New Roman"/>
@@ -3522,7 +4534,7 @@
         <w:lastRenderedPageBreak/>
         <w:t xml:space="preserve"> </w:t>
       </w:r>
-      <w:bookmarkStart w:id="6" w:name="_Toc168830445"/>
+      <w:bookmarkStart w:id="6" w:name="_Toc168904715"/>
       <w:r>
         <w:rPr>
           <w:rFonts w:cs="Times New Roman"/>
@@ -3546,7 +4558,7 @@
           <w:szCs w:val="24"/>
         </w:rPr>
       </w:pPr>
-      <w:bookmarkStart w:id="7" w:name="_Toc168830446"/>
+      <w:bookmarkStart w:id="7" w:name="_Toc168904716"/>
       <w:r>
         <w:rPr>
           <w:rFonts w:cs="Times New Roman"/>
@@ -3682,7 +4694,7 @@
           <w:szCs w:val="24"/>
         </w:rPr>
       </w:pPr>
-      <w:bookmarkStart w:id="8" w:name="_Toc168830447"/>
+      <w:bookmarkStart w:id="8" w:name="_Toc168904717"/>
       <w:r>
         <w:rPr>
           <w:rFonts w:cs="Times New Roman"/>
@@ -3936,7 +4948,7 @@
           <w:szCs w:val="24"/>
         </w:rPr>
       </w:pPr>
-      <w:bookmarkStart w:id="9" w:name="_Toc168830770"/>
+      <w:bookmarkStart w:id="9" w:name="_Toc168904683"/>
       <w:r>
         <w:t xml:space="preserve">Hình </w:t>
       </w:r>
@@ -5186,7 +6198,7 @@
       <w:pPr>
         <w:pStyle w:val="Caption"/>
       </w:pPr>
-      <w:bookmarkStart w:id="10" w:name="_Toc168830771"/>
+      <w:bookmarkStart w:id="10" w:name="_Toc168904684"/>
       <w:r>
         <w:t xml:space="preserve">Hình </w:t>
       </w:r>
@@ -5729,7 +6741,7 @@
           <w:szCs w:val="24"/>
         </w:rPr>
       </w:pPr>
-      <w:bookmarkStart w:id="11" w:name="_Toc168830772"/>
+      <w:bookmarkStart w:id="11" w:name="_Toc168904685"/>
       <w:r>
         <w:t xml:space="preserve">Hình </w:t>
       </w:r>
@@ -5793,7 +6805,7 @@
         <w:lastRenderedPageBreak/>
         <w:t xml:space="preserve"> </w:t>
       </w:r>
-      <w:bookmarkStart w:id="12" w:name="_Toc168830448"/>
+      <w:bookmarkStart w:id="12" w:name="_Toc168904718"/>
       <w:r>
         <w:rPr>
           <w:rFonts w:cs="Times New Roman"/>
@@ -5805,15 +6817,844 @@
     </w:p>
     <w:p>
       <w:pPr>
-        <w:spacing w:before="120" w:after="120" w:line="276" w:lineRule="auto"/>
-        <w:jc w:val="both"/>
-        <w:rPr>
-          <w:rFonts w:ascii="Times New Roman" w:hAnsi="Times New Roman" w:cs="Times New Roman"/>
-        </w:rPr>
+        <w:pStyle w:val="Heading2"/>
+        <w:numPr>
+          <w:ilvl w:val="0"/>
+          <w:numId w:val="16"/>
+        </w:numPr>
+        <w:spacing w:before="240" w:line="276" w:lineRule="auto"/>
+        <w:rPr>
+          <w:rFonts w:cs="Times New Roman"/>
+          <w:szCs w:val="24"/>
+        </w:rPr>
+      </w:pPr>
+      <w:bookmarkStart w:id="13" w:name="_Toc168904719"/>
+      <w:r>
+        <w:rPr>
+          <w:rFonts w:cs="Times New Roman"/>
+          <w:szCs w:val="24"/>
+        </w:rPr>
+        <w:t>Giao diện server</w:t>
+      </w:r>
+      <w:bookmarkEnd w:id="13"/>
+    </w:p>
+    <w:p>
+      <w:pPr>
+        <w:keepNext/>
+        <w:jc w:val="center"/>
+      </w:pPr>
+      <w:r>
+        <w:drawing>
+          <wp:inline distT="0" distB="0" distL="0" distR="0" wp14:anchorId="419BDDF5" wp14:editId="0CEF059D">
+            <wp:extent cx="6120130" cy="3300730"/>
+            <wp:effectExtent l="0" t="0" r="0" b="0"/>
+            <wp:docPr id="1834399840" name="Picture 1" descr="A screenshot of a computer screen&#10;&#10;Description automatically generated"/>
+            <wp:cNvGraphicFramePr>
+              <a:graphicFrameLocks xmlns:a="http://schemas.openxmlformats.org/drawingml/2006/main" noChangeAspect="1"/>
+            </wp:cNvGraphicFramePr>
+            <a:graphic xmlns:a="http://schemas.openxmlformats.org/drawingml/2006/main">
+              <a:graphicData uri="http://schemas.openxmlformats.org/drawingml/2006/picture">
+                <pic:pic xmlns:pic="http://schemas.openxmlformats.org/drawingml/2006/picture">
+                  <pic:nvPicPr>
+                    <pic:cNvPr id="1834399840" name="Picture 1" descr="A screenshot of a computer screen&#10;&#10;Description automatically generated"/>
+                    <pic:cNvPicPr/>
+                  </pic:nvPicPr>
+                  <pic:blipFill>
+                    <a:blip r:embed="rId14"/>
+                    <a:stretch>
+                      <a:fillRect/>
+                    </a:stretch>
+                  </pic:blipFill>
+                  <pic:spPr>
+                    <a:xfrm>
+                      <a:off x="0" y="0"/>
+                      <a:ext cx="6120130" cy="3300730"/>
+                    </a:xfrm>
+                    <a:prstGeom prst="rect">
+                      <a:avLst/>
+                    </a:prstGeom>
+                  </pic:spPr>
+                </pic:pic>
+              </a:graphicData>
+            </a:graphic>
+          </wp:inline>
+        </w:drawing>
+      </w:r>
+    </w:p>
+    <w:p>
+      <w:pPr>
+        <w:pStyle w:val="Caption"/>
+      </w:pPr>
+      <w:bookmarkStart w:id="14" w:name="_Toc168904686"/>
+      <w:r>
+        <w:t xml:space="preserve">Hình </w:t>
+      </w:r>
+      <w:r>
+        <w:fldChar w:fldCharType="begin"/>
+      </w:r>
+      <w:r>
+        <w:instrText xml:space="preserve"> SEQ Hình \* ARABIC </w:instrText>
+      </w:r>
+      <w:r>
+        <w:fldChar w:fldCharType="separate"/>
+      </w:r>
+      <w:r>
+        <w:rPr>
+          <w:noProof/>
+        </w:rPr>
+        <w:t>4</w:t>
+      </w:r>
+      <w:r>
+        <w:fldChar w:fldCharType="end"/>
+      </w:r>
+      <w:r>
+        <w:t>. Giao diện server</w:t>
+      </w:r>
+      <w:bookmarkEnd w:id="14"/>
+    </w:p>
+    <w:p/>
+    <w:p>
+      <w:pPr>
+        <w:keepNext/>
+        <w:jc w:val="center"/>
+      </w:pPr>
+      <w:r>
+        <w:drawing>
+          <wp:inline distT="0" distB="0" distL="0" distR="0" wp14:anchorId="7AF01B69" wp14:editId="4A6A364A">
+            <wp:extent cx="6120130" cy="3311525"/>
+            <wp:effectExtent l="0" t="0" r="0" b="3175"/>
+            <wp:docPr id="1512151419" name="Picture 1" descr="A screenshot of a computer screen&#10;&#10;Description automatically generated"/>
+            <wp:cNvGraphicFramePr>
+              <a:graphicFrameLocks xmlns:a="http://schemas.openxmlformats.org/drawingml/2006/main" noChangeAspect="1"/>
+            </wp:cNvGraphicFramePr>
+            <a:graphic xmlns:a="http://schemas.openxmlformats.org/drawingml/2006/main">
+              <a:graphicData uri="http://schemas.openxmlformats.org/drawingml/2006/picture">
+                <pic:pic xmlns:pic="http://schemas.openxmlformats.org/drawingml/2006/picture">
+                  <pic:nvPicPr>
+                    <pic:cNvPr id="1512151419" name="Picture 1" descr="A screenshot of a computer screen&#10;&#10;Description automatically generated"/>
+                    <pic:cNvPicPr/>
+                  </pic:nvPicPr>
+                  <pic:blipFill>
+                    <a:blip r:embed="rId15"/>
+                    <a:stretch>
+                      <a:fillRect/>
+                    </a:stretch>
+                  </pic:blipFill>
+                  <pic:spPr>
+                    <a:xfrm>
+                      <a:off x="0" y="0"/>
+                      <a:ext cx="6120130" cy="3311525"/>
+                    </a:xfrm>
+                    <a:prstGeom prst="rect">
+                      <a:avLst/>
+                    </a:prstGeom>
+                  </pic:spPr>
+                </pic:pic>
+              </a:graphicData>
+            </a:graphic>
+          </wp:inline>
+        </w:drawing>
+      </w:r>
+    </w:p>
+    <w:p>
+      <w:pPr>
+        <w:pStyle w:val="Caption"/>
+      </w:pPr>
+      <w:bookmarkStart w:id="15" w:name="_Toc168904687"/>
+      <w:r>
+        <w:t xml:space="preserve">Hình </w:t>
+      </w:r>
+      <w:r>
+        <w:fldChar w:fldCharType="begin"/>
+      </w:r>
+      <w:r>
+        <w:instrText xml:space="preserve"> SEQ Hình \* ARABIC </w:instrText>
+      </w:r>
+      <w:r>
+        <w:fldChar w:fldCharType="separate"/>
+      </w:r>
+      <w:r>
+        <w:rPr>
+          <w:noProof/>
+        </w:rPr>
+        <w:t>5</w:t>
+      </w:r>
+      <w:r>
+        <w:fldChar w:fldCharType="end"/>
+      </w:r>
+      <w:r>
+        <w:t>. Giao diện server khi có</w:t>
+      </w:r>
+      <w:r>
+        <w:t xml:space="preserve"> </w:t>
+      </w:r>
+      <w:r>
+        <w:t>user chọn ghế</w:t>
+      </w:r>
+      <w:bookmarkEnd w:id="15"/>
+    </w:p>
+    <w:p/>
+    <w:p>
+      <w:pPr>
+        <w:keepNext/>
+        <w:jc w:val="center"/>
+      </w:pPr>
+      <w:r>
+        <w:lastRenderedPageBreak/>
+        <w:drawing>
+          <wp:inline distT="0" distB="0" distL="0" distR="0" wp14:anchorId="6D18B3C1" wp14:editId="4133098D">
+            <wp:extent cx="6120130" cy="3295650"/>
+            <wp:effectExtent l="0" t="0" r="0" b="0"/>
+            <wp:docPr id="1147947869" name="Picture 1" descr="A screenshot of a computer screen&#10;&#10;Description automatically generated"/>
+            <wp:cNvGraphicFramePr>
+              <a:graphicFrameLocks xmlns:a="http://schemas.openxmlformats.org/drawingml/2006/main" noChangeAspect="1"/>
+            </wp:cNvGraphicFramePr>
+            <a:graphic xmlns:a="http://schemas.openxmlformats.org/drawingml/2006/main">
+              <a:graphicData uri="http://schemas.openxmlformats.org/drawingml/2006/picture">
+                <pic:pic xmlns:pic="http://schemas.openxmlformats.org/drawingml/2006/picture">
+                  <pic:nvPicPr>
+                    <pic:cNvPr id="1147947869" name="Picture 1" descr="A screenshot of a computer screen&#10;&#10;Description automatically generated"/>
+                    <pic:cNvPicPr/>
+                  </pic:nvPicPr>
+                  <pic:blipFill>
+                    <a:blip r:embed="rId16"/>
+                    <a:stretch>
+                      <a:fillRect/>
+                    </a:stretch>
+                  </pic:blipFill>
+                  <pic:spPr>
+                    <a:xfrm>
+                      <a:off x="0" y="0"/>
+                      <a:ext cx="6120130" cy="3295650"/>
+                    </a:xfrm>
+                    <a:prstGeom prst="rect">
+                      <a:avLst/>
+                    </a:prstGeom>
+                  </pic:spPr>
+                </pic:pic>
+              </a:graphicData>
+            </a:graphic>
+          </wp:inline>
+        </w:drawing>
+      </w:r>
+    </w:p>
+    <w:p>
+      <w:pPr>
+        <w:pStyle w:val="Caption"/>
+      </w:pPr>
+      <w:bookmarkStart w:id="16" w:name="_Toc168904688"/>
+      <w:r>
+        <w:t xml:space="preserve">Hình </w:t>
+      </w:r>
+      <w:r>
+        <w:fldChar w:fldCharType="begin"/>
+      </w:r>
+      <w:r>
+        <w:instrText xml:space="preserve"> SEQ Hình \* ARABIC </w:instrText>
+      </w:r>
+      <w:r>
+        <w:fldChar w:fldCharType="separate"/>
+      </w:r>
+      <w:r>
+        <w:rPr>
+          <w:noProof/>
+        </w:rPr>
+        <w:t>6</w:t>
+      </w:r>
+      <w:r>
+        <w:fldChar w:fldCharType="end"/>
+      </w:r>
+      <w:r>
+        <w:t>. Giao diện server khi có nhiều user chọn cùng một ghế</w:t>
+      </w:r>
+      <w:bookmarkEnd w:id="16"/>
+    </w:p>
+    <w:p/>
+    <w:p>
+      <w:pPr>
+        <w:keepNext/>
+        <w:jc w:val="center"/>
+      </w:pPr>
+      <w:r>
+        <w:drawing>
+          <wp:inline distT="0" distB="0" distL="0" distR="0" wp14:anchorId="6DC4DE63" wp14:editId="1254D56D">
+            <wp:extent cx="6120130" cy="3292475"/>
+            <wp:effectExtent l="0" t="0" r="0" b="3175"/>
+            <wp:docPr id="2105674095" name="Picture 1" descr="A screenshot of a computer screen&#10;&#10;Description automatically generated"/>
+            <wp:cNvGraphicFramePr>
+              <a:graphicFrameLocks xmlns:a="http://schemas.openxmlformats.org/drawingml/2006/main" noChangeAspect="1"/>
+            </wp:cNvGraphicFramePr>
+            <a:graphic xmlns:a="http://schemas.openxmlformats.org/drawingml/2006/main">
+              <a:graphicData uri="http://schemas.openxmlformats.org/drawingml/2006/picture">
+                <pic:pic xmlns:pic="http://schemas.openxmlformats.org/drawingml/2006/picture">
+                  <pic:nvPicPr>
+                    <pic:cNvPr id="2105674095" name="Picture 1" descr="A screenshot of a computer screen&#10;&#10;Description automatically generated"/>
+                    <pic:cNvPicPr/>
+                  </pic:nvPicPr>
+                  <pic:blipFill>
+                    <a:blip r:embed="rId17"/>
+                    <a:stretch>
+                      <a:fillRect/>
+                    </a:stretch>
+                  </pic:blipFill>
+                  <pic:spPr>
+                    <a:xfrm>
+                      <a:off x="0" y="0"/>
+                      <a:ext cx="6120130" cy="3292475"/>
+                    </a:xfrm>
+                    <a:prstGeom prst="rect">
+                      <a:avLst/>
+                    </a:prstGeom>
+                  </pic:spPr>
+                </pic:pic>
+              </a:graphicData>
+            </a:graphic>
+          </wp:inline>
+        </w:drawing>
+      </w:r>
+    </w:p>
+    <w:p>
+      <w:pPr>
+        <w:pStyle w:val="Caption"/>
+      </w:pPr>
+      <w:bookmarkStart w:id="17" w:name="_Toc168904689"/>
+      <w:r>
+        <w:t xml:space="preserve">Hình </w:t>
+      </w:r>
+      <w:r>
+        <w:fldChar w:fldCharType="begin"/>
+      </w:r>
+      <w:r>
+        <w:instrText xml:space="preserve"> SEQ Hình \* ARABIC </w:instrText>
+      </w:r>
+      <w:r>
+        <w:fldChar w:fldCharType="separate"/>
+      </w:r>
+      <w:r>
+        <w:rPr>
+          <w:noProof/>
+        </w:rPr>
+        <w:t>7</w:t>
+      </w:r>
+      <w:r>
+        <w:fldChar w:fldCharType="end"/>
+      </w:r>
+      <w:r>
+        <w:t>. Giao diện server khi đã có user mua ghế</w:t>
+      </w:r>
+      <w:bookmarkEnd w:id="17"/>
+    </w:p>
+    <w:p>
+      <w:pPr>
+        <w:pStyle w:val="Heading2"/>
+        <w:numPr>
+          <w:ilvl w:val="0"/>
+          <w:numId w:val="16"/>
+        </w:numPr>
+        <w:spacing w:before="240" w:line="276" w:lineRule="auto"/>
+        <w:rPr>
+          <w:rFonts w:cs="Times New Roman"/>
+          <w:szCs w:val="24"/>
+        </w:rPr>
+      </w:pPr>
+      <w:bookmarkStart w:id="18" w:name="_Toc168904720"/>
+      <w:r>
+        <w:rPr>
+          <w:rFonts w:cs="Times New Roman"/>
+          <w:szCs w:val="24"/>
+        </w:rPr>
+        <w:lastRenderedPageBreak/>
+        <w:t>Giao diện client</w:t>
+      </w:r>
+      <w:bookmarkEnd w:id="18"/>
+    </w:p>
+    <w:p>
+      <w:pPr>
+        <w:keepNext/>
+        <w:jc w:val="center"/>
+      </w:pPr>
+      <w:r>
+        <w:drawing>
+          <wp:inline distT="0" distB="0" distL="0" distR="0" wp14:anchorId="723803DA" wp14:editId="5FEA91E2">
+            <wp:extent cx="3172268" cy="3238952"/>
+            <wp:effectExtent l="0" t="0" r="9525" b="0"/>
+            <wp:docPr id="1149720351" name="Picture 1" descr="A screenshot of a computer&#10;&#10;Description automatically generated"/>
+            <wp:cNvGraphicFramePr>
+              <a:graphicFrameLocks xmlns:a="http://schemas.openxmlformats.org/drawingml/2006/main" noChangeAspect="1"/>
+            </wp:cNvGraphicFramePr>
+            <a:graphic xmlns:a="http://schemas.openxmlformats.org/drawingml/2006/main">
+              <a:graphicData uri="http://schemas.openxmlformats.org/drawingml/2006/picture">
+                <pic:pic xmlns:pic="http://schemas.openxmlformats.org/drawingml/2006/picture">
+                  <pic:nvPicPr>
+                    <pic:cNvPr id="1149720351" name="Picture 1" descr="A screenshot of a computer&#10;&#10;Description automatically generated"/>
+                    <pic:cNvPicPr/>
+                  </pic:nvPicPr>
+                  <pic:blipFill>
+                    <a:blip r:embed="rId18"/>
+                    <a:stretch>
+                      <a:fillRect/>
+                    </a:stretch>
+                  </pic:blipFill>
+                  <pic:spPr>
+                    <a:xfrm>
+                      <a:off x="0" y="0"/>
+                      <a:ext cx="3172268" cy="3238952"/>
+                    </a:xfrm>
+                    <a:prstGeom prst="rect">
+                      <a:avLst/>
+                    </a:prstGeom>
+                  </pic:spPr>
+                </pic:pic>
+              </a:graphicData>
+            </a:graphic>
+          </wp:inline>
+        </w:drawing>
+      </w:r>
+    </w:p>
+    <w:p>
+      <w:pPr>
+        <w:pStyle w:val="Caption"/>
+      </w:pPr>
+      <w:bookmarkStart w:id="19" w:name="_Toc168904690"/>
+      <w:r>
+        <w:t xml:space="preserve">Hình </w:t>
+      </w:r>
+      <w:r>
+        <w:fldChar w:fldCharType="begin"/>
+      </w:r>
+      <w:r>
+        <w:instrText xml:space="preserve"> SEQ Hình \* ARABIC </w:instrText>
+      </w:r>
+      <w:r>
+        <w:fldChar w:fldCharType="separate"/>
+      </w:r>
+      <w:r>
+        <w:rPr>
+          <w:noProof/>
+        </w:rPr>
+        <w:t>8</w:t>
+      </w:r>
+      <w:r>
+        <w:fldChar w:fldCharType="end"/>
+      </w:r>
+      <w:r>
+        <w:t>. Giao diện đăng nhập client</w:t>
+      </w:r>
+      <w:bookmarkEnd w:id="19"/>
+    </w:p>
+    <w:p>
+      <w:pPr>
+        <w:jc w:val="center"/>
+      </w:pPr>
+    </w:p>
+    <w:p>
+      <w:pPr>
+        <w:keepNext/>
+        <w:jc w:val="center"/>
+      </w:pPr>
+      <w:r>
+        <w:drawing>
+          <wp:inline distT="0" distB="0" distL="0" distR="0" wp14:anchorId="4EF56717" wp14:editId="4C5ACFA7">
+            <wp:extent cx="6120130" cy="3173095"/>
+            <wp:effectExtent l="0" t="0" r="0" b="8255"/>
+            <wp:docPr id="930180659" name="Picture 1" descr="A screenshot of a computer screen&#10;&#10;Description automatically generated"/>
+            <wp:cNvGraphicFramePr>
+              <a:graphicFrameLocks xmlns:a="http://schemas.openxmlformats.org/drawingml/2006/main" noChangeAspect="1"/>
+            </wp:cNvGraphicFramePr>
+            <a:graphic xmlns:a="http://schemas.openxmlformats.org/drawingml/2006/main">
+              <a:graphicData uri="http://schemas.openxmlformats.org/drawingml/2006/picture">
+                <pic:pic xmlns:pic="http://schemas.openxmlformats.org/drawingml/2006/picture">
+                  <pic:nvPicPr>
+                    <pic:cNvPr id="930180659" name="Picture 1" descr="A screenshot of a computer screen&#10;&#10;Description automatically generated"/>
+                    <pic:cNvPicPr/>
+                  </pic:nvPicPr>
+                  <pic:blipFill>
+                    <a:blip r:embed="rId19"/>
+                    <a:stretch>
+                      <a:fillRect/>
+                    </a:stretch>
+                  </pic:blipFill>
+                  <pic:spPr>
+                    <a:xfrm>
+                      <a:off x="0" y="0"/>
+                      <a:ext cx="6120130" cy="3173095"/>
+                    </a:xfrm>
+                    <a:prstGeom prst="rect">
+                      <a:avLst/>
+                    </a:prstGeom>
+                  </pic:spPr>
+                </pic:pic>
+              </a:graphicData>
+            </a:graphic>
+          </wp:inline>
+        </w:drawing>
+      </w:r>
+    </w:p>
+    <w:p>
+      <w:pPr>
+        <w:pStyle w:val="Caption"/>
+      </w:pPr>
+      <w:bookmarkStart w:id="20" w:name="_Toc168904691"/>
+      <w:r>
+        <w:t xml:space="preserve">Hình </w:t>
+      </w:r>
+      <w:r>
+        <w:fldChar w:fldCharType="begin"/>
+      </w:r>
+      <w:r>
+        <w:instrText xml:space="preserve"> SEQ Hình \* ARABIC </w:instrText>
+      </w:r>
+      <w:r>
+        <w:fldChar w:fldCharType="separate"/>
+      </w:r>
+      <w:r>
+        <w:rPr>
+          <w:noProof/>
+        </w:rPr>
+        <w:t>9</w:t>
+      </w:r>
+      <w:r>
+        <w:fldChar w:fldCharType="end"/>
+      </w:r>
+      <w:r>
+        <w:t>. Giao diện client khi có user đã mua ghế</w:t>
+      </w:r>
+      <w:bookmarkEnd w:id="20"/>
+    </w:p>
+    <w:p>
+      <w:pPr>
+        <w:jc w:val="center"/>
+      </w:pPr>
+    </w:p>
+    <w:p>
+      <w:pPr>
+        <w:keepNext/>
+        <w:jc w:val="center"/>
+      </w:pPr>
+      <w:r>
+        <w:lastRenderedPageBreak/>
+        <w:drawing>
+          <wp:inline distT="0" distB="0" distL="0" distR="0" wp14:anchorId="09EA8921" wp14:editId="4C8BD563">
+            <wp:extent cx="6120130" cy="3145155"/>
+            <wp:effectExtent l="0" t="0" r="0" b="0"/>
+            <wp:docPr id="720700770" name="Picture 1" descr="A screenshot of a computer screen&#10;&#10;Description automatically generated"/>
+            <wp:cNvGraphicFramePr>
+              <a:graphicFrameLocks xmlns:a="http://schemas.openxmlformats.org/drawingml/2006/main" noChangeAspect="1"/>
+            </wp:cNvGraphicFramePr>
+            <a:graphic xmlns:a="http://schemas.openxmlformats.org/drawingml/2006/main">
+              <a:graphicData uri="http://schemas.openxmlformats.org/drawingml/2006/picture">
+                <pic:pic xmlns:pic="http://schemas.openxmlformats.org/drawingml/2006/picture">
+                  <pic:nvPicPr>
+                    <pic:cNvPr id="720700770" name="Picture 1" descr="A screenshot of a computer screen&#10;&#10;Description automatically generated"/>
+                    <pic:cNvPicPr/>
+                  </pic:nvPicPr>
+                  <pic:blipFill>
+                    <a:blip r:embed="rId20"/>
+                    <a:stretch>
+                      <a:fillRect/>
+                    </a:stretch>
+                  </pic:blipFill>
+                  <pic:spPr>
+                    <a:xfrm>
+                      <a:off x="0" y="0"/>
+                      <a:ext cx="6120130" cy="3145155"/>
+                    </a:xfrm>
+                    <a:prstGeom prst="rect">
+                      <a:avLst/>
+                    </a:prstGeom>
+                  </pic:spPr>
+                </pic:pic>
+              </a:graphicData>
+            </a:graphic>
+          </wp:inline>
+        </w:drawing>
+      </w:r>
+    </w:p>
+    <w:p>
+      <w:pPr>
+        <w:pStyle w:val="Caption"/>
+      </w:pPr>
+      <w:bookmarkStart w:id="21" w:name="_Toc168904692"/>
+      <w:r>
+        <w:t xml:space="preserve">Hình </w:t>
+      </w:r>
+      <w:r>
+        <w:fldChar w:fldCharType="begin"/>
+      </w:r>
+      <w:r>
+        <w:instrText xml:space="preserve"> SEQ Hình \* ARABIC </w:instrText>
+      </w:r>
+      <w:r>
+        <w:fldChar w:fldCharType="separate"/>
+      </w:r>
+      <w:r>
+        <w:rPr>
+          <w:noProof/>
+        </w:rPr>
+        <w:t>10</w:t>
+      </w:r>
+      <w:r>
+        <w:fldChar w:fldCharType="end"/>
+      </w:r>
+      <w:r>
+        <w:t>. Giao d</w:t>
+      </w:r>
+      <w:r>
+        <w:t>i</w:t>
+      </w:r>
+      <w:r>
+        <w:t>ện client khi user chọn ghế</w:t>
+      </w:r>
+      <w:bookmarkEnd w:id="21"/>
+    </w:p>
+    <w:p>
+      <w:pPr>
+        <w:jc w:val="center"/>
+      </w:pPr>
+    </w:p>
+    <w:p>
+      <w:pPr>
+        <w:keepNext/>
+        <w:jc w:val="center"/>
+      </w:pPr>
+      <w:r>
+        <w:drawing>
+          <wp:inline distT="0" distB="0" distL="0" distR="0" wp14:anchorId="04B2655E" wp14:editId="74695CAB">
+            <wp:extent cx="6120130" cy="3147060"/>
+            <wp:effectExtent l="0" t="0" r="0" b="0"/>
+            <wp:docPr id="446198386" name="Picture 1"/>
+            <wp:cNvGraphicFramePr>
+              <a:graphicFrameLocks xmlns:a="http://schemas.openxmlformats.org/drawingml/2006/main" noChangeAspect="1"/>
+            </wp:cNvGraphicFramePr>
+            <a:graphic xmlns:a="http://schemas.openxmlformats.org/drawingml/2006/main">
+              <a:graphicData uri="http://schemas.openxmlformats.org/drawingml/2006/picture">
+                <pic:pic xmlns:pic="http://schemas.openxmlformats.org/drawingml/2006/picture">
+                  <pic:nvPicPr>
+                    <pic:cNvPr id="446198386" name=""/>
+                    <pic:cNvPicPr/>
+                  </pic:nvPicPr>
+                  <pic:blipFill>
+                    <a:blip r:embed="rId21"/>
+                    <a:stretch>
+                      <a:fillRect/>
+                    </a:stretch>
+                  </pic:blipFill>
+                  <pic:spPr>
+                    <a:xfrm>
+                      <a:off x="0" y="0"/>
+                      <a:ext cx="6120130" cy="3147060"/>
+                    </a:xfrm>
+                    <a:prstGeom prst="rect">
+                      <a:avLst/>
+                    </a:prstGeom>
+                  </pic:spPr>
+                </pic:pic>
+              </a:graphicData>
+            </a:graphic>
+          </wp:inline>
+        </w:drawing>
+      </w:r>
+    </w:p>
+    <w:p>
+      <w:pPr>
+        <w:pStyle w:val="Caption"/>
+      </w:pPr>
+      <w:bookmarkStart w:id="22" w:name="_Toc168904693"/>
+      <w:r>
+        <w:t xml:space="preserve">Hình </w:t>
+      </w:r>
+      <w:r>
+        <w:fldChar w:fldCharType="begin"/>
+      </w:r>
+      <w:r>
+        <w:instrText xml:space="preserve"> SEQ Hình \* ARABIC </w:instrText>
+      </w:r>
+      <w:r>
+        <w:fldChar w:fldCharType="separate"/>
+      </w:r>
+      <w:r>
+        <w:rPr>
+          <w:noProof/>
+        </w:rPr>
+        <w:t>11</w:t>
+      </w:r>
+      <w:r>
+        <w:fldChar w:fldCharType="end"/>
+      </w:r>
+      <w:r>
+        <w:t xml:space="preserve">. </w:t>
+      </w:r>
+      <w:r>
+        <w:t>Thông báo khi user đặt ghế thành công</w:t>
+      </w:r>
+      <w:bookmarkEnd w:id="22"/>
+    </w:p>
+    <w:p>
+      <w:pPr>
+        <w:jc w:val="center"/>
+      </w:pPr>
+    </w:p>
+    <w:p>
+      <w:pPr>
+        <w:keepNext/>
+        <w:jc w:val="center"/>
+      </w:pPr>
+      <w:r>
+        <w:lastRenderedPageBreak/>
+        <w:drawing>
+          <wp:inline distT="0" distB="0" distL="0" distR="0" wp14:anchorId="662B6357" wp14:editId="48AAF5EE">
+            <wp:extent cx="6120130" cy="3126740"/>
+            <wp:effectExtent l="0" t="0" r="0" b="0"/>
+            <wp:docPr id="2124226559" name="Picture 1" descr="A screenshot of a computer screen&#10;&#10;Description automatically generated"/>
+            <wp:cNvGraphicFramePr>
+              <a:graphicFrameLocks xmlns:a="http://schemas.openxmlformats.org/drawingml/2006/main" noChangeAspect="1"/>
+            </wp:cNvGraphicFramePr>
+            <a:graphic xmlns:a="http://schemas.openxmlformats.org/drawingml/2006/main">
+              <a:graphicData uri="http://schemas.openxmlformats.org/drawingml/2006/picture">
+                <pic:pic xmlns:pic="http://schemas.openxmlformats.org/drawingml/2006/picture">
+                  <pic:nvPicPr>
+                    <pic:cNvPr id="2124226559" name="Picture 1" descr="A screenshot of a computer screen&#10;&#10;Description automatically generated"/>
+                    <pic:cNvPicPr/>
+                  </pic:nvPicPr>
+                  <pic:blipFill>
+                    <a:blip r:embed="rId22"/>
+                    <a:stretch>
+                      <a:fillRect/>
+                    </a:stretch>
+                  </pic:blipFill>
+                  <pic:spPr>
+                    <a:xfrm>
+                      <a:off x="0" y="0"/>
+                      <a:ext cx="6120130" cy="3126740"/>
+                    </a:xfrm>
+                    <a:prstGeom prst="rect">
+                      <a:avLst/>
+                    </a:prstGeom>
+                  </pic:spPr>
+                </pic:pic>
+              </a:graphicData>
+            </a:graphic>
+          </wp:inline>
+        </w:drawing>
+      </w:r>
+    </w:p>
+    <w:p>
+      <w:pPr>
+        <w:pStyle w:val="Caption"/>
+      </w:pPr>
+      <w:bookmarkStart w:id="23" w:name="_Toc168904694"/>
+      <w:r>
+        <w:t xml:space="preserve">Hình </w:t>
+      </w:r>
+      <w:r>
+        <w:fldChar w:fldCharType="begin"/>
+      </w:r>
+      <w:r>
+        <w:instrText xml:space="preserve"> SEQ Hình \* ARABIC </w:instrText>
+      </w:r>
+      <w:r>
+        <w:fldChar w:fldCharType="separate"/>
+      </w:r>
+      <w:r>
+        <w:rPr>
+          <w:noProof/>
+        </w:rPr>
+        <w:t>12</w:t>
+      </w:r>
+      <w:r>
+        <w:fldChar w:fldCharType="end"/>
+      </w:r>
+      <w:r>
+        <w:t>. Giao diện client khi user chọn ghế đang được đặt bởi user khác</w:t>
+      </w:r>
+      <w:bookmarkEnd w:id="23"/>
+    </w:p>
+    <w:p>
+      <w:pPr>
+        <w:jc w:val="center"/>
+      </w:pPr>
+    </w:p>
+    <w:p>
+      <w:pPr>
+        <w:keepNext/>
+        <w:jc w:val="center"/>
+      </w:pPr>
+      <w:r>
+        <w:drawing>
+          <wp:inline distT="0" distB="0" distL="0" distR="0" wp14:anchorId="182D2FCA" wp14:editId="0B568452">
+            <wp:extent cx="6120130" cy="3170555"/>
+            <wp:effectExtent l="0" t="0" r="0" b="0"/>
+            <wp:docPr id="2002687889" name="Picture 1"/>
+            <wp:cNvGraphicFramePr>
+              <a:graphicFrameLocks xmlns:a="http://schemas.openxmlformats.org/drawingml/2006/main" noChangeAspect="1"/>
+            </wp:cNvGraphicFramePr>
+            <a:graphic xmlns:a="http://schemas.openxmlformats.org/drawingml/2006/main">
+              <a:graphicData uri="http://schemas.openxmlformats.org/drawingml/2006/picture">
+                <pic:pic xmlns:pic="http://schemas.openxmlformats.org/drawingml/2006/picture">
+                  <pic:nvPicPr>
+                    <pic:cNvPr id="2002687889" name=""/>
+                    <pic:cNvPicPr/>
+                  </pic:nvPicPr>
+                  <pic:blipFill>
+                    <a:blip r:embed="rId23"/>
+                    <a:stretch>
+                      <a:fillRect/>
+                    </a:stretch>
+                  </pic:blipFill>
+                  <pic:spPr>
+                    <a:xfrm>
+                      <a:off x="0" y="0"/>
+                      <a:ext cx="6120130" cy="3170555"/>
+                    </a:xfrm>
+                    <a:prstGeom prst="rect">
+                      <a:avLst/>
+                    </a:prstGeom>
+                  </pic:spPr>
+                </pic:pic>
+              </a:graphicData>
+            </a:graphic>
+          </wp:inline>
+        </w:drawing>
+      </w:r>
+    </w:p>
+    <w:p>
+      <w:pPr>
+        <w:pStyle w:val="Caption"/>
+      </w:pPr>
+      <w:bookmarkStart w:id="24" w:name="_Toc168904695"/>
+      <w:r>
+        <w:t xml:space="preserve">Hình </w:t>
+      </w:r>
+      <w:r>
+        <w:fldChar w:fldCharType="begin"/>
+      </w:r>
+      <w:r>
+        <w:instrText xml:space="preserve"> SEQ Hình \* ARABIC </w:instrText>
+      </w:r>
+      <w:r>
+        <w:fldChar w:fldCharType="separate"/>
+      </w:r>
+      <w:r>
+        <w:rPr>
+          <w:noProof/>
+        </w:rPr>
+        <w:t>13</w:t>
+      </w:r>
+      <w:r>
+        <w:fldChar w:fldCharType="end"/>
+      </w:r>
+      <w:r>
+        <w:t>. Thông báo user không thể mua ghế vì ghế đang được đặt bởi user khác</w:t>
+      </w:r>
+      <w:bookmarkEnd w:id="24"/>
+    </w:p>
+    <w:p>
+      <w:pPr>
+        <w:jc w:val="center"/>
       </w:pPr>
     </w:p>
     <w:sectPr>
-      <w:footerReference w:type="default" r:id="rId14"/>
+      <w:footerReference w:type="default" r:id="rId24"/>
       <w:pgSz w:w="11906" w:h="16838" w:code="9"/>
       <w:pgMar w:top="1134" w:right="1134" w:bottom="1134" w:left="1134" w:header="720" w:footer="720" w:gutter="0"/>
       <w:pgNumType w:start="1"/>
@@ -6332,11 +8173,11 @@
   <w:abstractNum w:abstractNumId="3" w15:restartNumberingAfterBreak="0">
     <w:nsid w:val="33C14064"/>
     <w:multiLevelType w:val="hybridMultilevel"/>
-    <w:tmpl w:val="DAC08FB0"/>
-    <w:lvl w:ilvl="0" w:tplc="5BC643C8">
+    <w:tmpl w:val="ADE0DF5A"/>
+    <w:lvl w:ilvl="0" w:tplc="8356D8E6">
       <w:start w:val="1"/>
       <w:numFmt w:val="decimal"/>
-      <w:lvlText w:val="1.%1."/>
+      <w:lvlText w:val="2.%1."/>
       <w:lvlJc w:val="right"/>
       <w:pPr>
         <w:ind w:left="720" w:hanging="360"/>
@@ -6421,11 +8262,11 @@
   <w:abstractNum w:abstractNumId="4" w15:restartNumberingAfterBreak="0">
     <w:nsid w:val="3C193F45"/>
     <w:multiLevelType w:val="hybridMultilevel"/>
-    <w:tmpl w:val="C8C01C02"/>
-    <w:lvl w:ilvl="0" w:tplc="8356D8E6">
+    <w:tmpl w:val="42CE6566"/>
+    <w:lvl w:ilvl="0" w:tplc="891C6BEA">
       <w:start w:val="1"/>
       <w:numFmt w:val="decimal"/>
-      <w:lvlText w:val="2.%1."/>
+      <w:lvlText w:val="3.%1."/>
       <w:lvlJc w:val="right"/>
       <w:pPr>
         <w:ind w:left="720" w:hanging="360"/>
@@ -7383,6 +9224,95 @@
     </w:lvl>
   </w:abstractNum>
   <w:abstractNum w:abstractNumId="13" w15:restartNumberingAfterBreak="0">
+    <w:nsid w:val="6666369D"/>
+    <w:multiLevelType w:val="hybridMultilevel"/>
+    <w:tmpl w:val="DCC40966"/>
+    <w:lvl w:ilvl="0" w:tplc="08D2A438">
+      <w:start w:val="1"/>
+      <w:numFmt w:val="decimal"/>
+      <w:lvlText w:val="4.%1."/>
+      <w:lvlJc w:val="left"/>
+      <w:pPr>
+        <w:ind w:left="720" w:hanging="360"/>
+      </w:pPr>
+      <w:rPr>
+        <w:rFonts w:hint="default"/>
+      </w:rPr>
+    </w:lvl>
+    <w:lvl w:ilvl="1" w:tplc="04090019" w:tentative="1">
+      <w:start w:val="1"/>
+      <w:numFmt w:val="lowerLetter"/>
+      <w:lvlText w:val="%2."/>
+      <w:lvlJc w:val="left"/>
+      <w:pPr>
+        <w:ind w:left="1440" w:hanging="360"/>
+      </w:pPr>
+    </w:lvl>
+    <w:lvl w:ilvl="2" w:tplc="0409001B" w:tentative="1">
+      <w:start w:val="1"/>
+      <w:numFmt w:val="lowerRoman"/>
+      <w:lvlText w:val="%3."/>
+      <w:lvlJc w:val="right"/>
+      <w:pPr>
+        <w:ind w:left="2160" w:hanging="180"/>
+      </w:pPr>
+    </w:lvl>
+    <w:lvl w:ilvl="3" w:tplc="0409000F" w:tentative="1">
+      <w:start w:val="1"/>
+      <w:numFmt w:val="decimal"/>
+      <w:lvlText w:val="%4."/>
+      <w:lvlJc w:val="left"/>
+      <w:pPr>
+        <w:ind w:left="2880" w:hanging="360"/>
+      </w:pPr>
+    </w:lvl>
+    <w:lvl w:ilvl="4" w:tplc="04090019" w:tentative="1">
+      <w:start w:val="1"/>
+      <w:numFmt w:val="lowerLetter"/>
+      <w:lvlText w:val="%5."/>
+      <w:lvlJc w:val="left"/>
+      <w:pPr>
+        <w:ind w:left="3600" w:hanging="360"/>
+      </w:pPr>
+    </w:lvl>
+    <w:lvl w:ilvl="5" w:tplc="0409001B" w:tentative="1">
+      <w:start w:val="1"/>
+      <w:numFmt w:val="lowerRoman"/>
+      <w:lvlText w:val="%6."/>
+      <w:lvlJc w:val="right"/>
+      <w:pPr>
+        <w:ind w:left="4320" w:hanging="180"/>
+      </w:pPr>
+    </w:lvl>
+    <w:lvl w:ilvl="6" w:tplc="0409000F" w:tentative="1">
+      <w:start w:val="1"/>
+      <w:numFmt w:val="decimal"/>
+      <w:lvlText w:val="%7."/>
+      <w:lvlJc w:val="left"/>
+      <w:pPr>
+        <w:ind w:left="5040" w:hanging="360"/>
+      </w:pPr>
+    </w:lvl>
+    <w:lvl w:ilvl="7" w:tplc="04090019" w:tentative="1">
+      <w:start w:val="1"/>
+      <w:numFmt w:val="lowerLetter"/>
+      <w:lvlText w:val="%8."/>
+      <w:lvlJc w:val="left"/>
+      <w:pPr>
+        <w:ind w:left="5760" w:hanging="360"/>
+      </w:pPr>
+    </w:lvl>
+    <w:lvl w:ilvl="8" w:tplc="0409001B" w:tentative="1">
+      <w:start w:val="1"/>
+      <w:numFmt w:val="lowerRoman"/>
+      <w:lvlText w:val="%9."/>
+      <w:lvlJc w:val="right"/>
+      <w:pPr>
+        <w:ind w:left="6480" w:hanging="180"/>
+      </w:pPr>
+    </w:lvl>
+  </w:abstractNum>
+  <w:abstractNum w:abstractNumId="14" w15:restartNumberingAfterBreak="0">
     <w:nsid w:val="718428B1"/>
     <w:multiLevelType w:val="hybridMultilevel"/>
     <w:tmpl w:val="EF182132"/>
@@ -7492,6 +9422,95 @@
       <w:rPr>
         <w:rFonts w:ascii="Wingdings" w:hAnsi="Wingdings" w:hint="default"/>
       </w:rPr>
+    </w:lvl>
+  </w:abstractNum>
+  <w:abstractNum w:abstractNumId="15" w15:restartNumberingAfterBreak="0">
+    <w:nsid w:val="748607F1"/>
+    <w:multiLevelType w:val="hybridMultilevel"/>
+    <w:tmpl w:val="C170573E"/>
+    <w:lvl w:ilvl="0" w:tplc="40C072F8">
+      <w:start w:val="1"/>
+      <w:numFmt w:val="decimal"/>
+      <w:lvlText w:val="4.%1."/>
+      <w:lvlJc w:val="right"/>
+      <w:pPr>
+        <w:ind w:left="1571" w:hanging="360"/>
+      </w:pPr>
+      <w:rPr>
+        <w:rFonts w:hint="default"/>
+      </w:rPr>
+    </w:lvl>
+    <w:lvl w:ilvl="1" w:tplc="04090019" w:tentative="1">
+      <w:start w:val="1"/>
+      <w:numFmt w:val="lowerLetter"/>
+      <w:lvlText w:val="%2."/>
+      <w:lvlJc w:val="left"/>
+      <w:pPr>
+        <w:ind w:left="2291" w:hanging="360"/>
+      </w:pPr>
+    </w:lvl>
+    <w:lvl w:ilvl="2" w:tplc="0409001B" w:tentative="1">
+      <w:start w:val="1"/>
+      <w:numFmt w:val="lowerRoman"/>
+      <w:lvlText w:val="%3."/>
+      <w:lvlJc w:val="right"/>
+      <w:pPr>
+        <w:ind w:left="3011" w:hanging="180"/>
+      </w:pPr>
+    </w:lvl>
+    <w:lvl w:ilvl="3" w:tplc="0409000F" w:tentative="1">
+      <w:start w:val="1"/>
+      <w:numFmt w:val="decimal"/>
+      <w:lvlText w:val="%4."/>
+      <w:lvlJc w:val="left"/>
+      <w:pPr>
+        <w:ind w:left="3731" w:hanging="360"/>
+      </w:pPr>
+    </w:lvl>
+    <w:lvl w:ilvl="4" w:tplc="04090019" w:tentative="1">
+      <w:start w:val="1"/>
+      <w:numFmt w:val="lowerLetter"/>
+      <w:lvlText w:val="%5."/>
+      <w:lvlJc w:val="left"/>
+      <w:pPr>
+        <w:ind w:left="4451" w:hanging="360"/>
+      </w:pPr>
+    </w:lvl>
+    <w:lvl w:ilvl="5" w:tplc="0409001B" w:tentative="1">
+      <w:start w:val="1"/>
+      <w:numFmt w:val="lowerRoman"/>
+      <w:lvlText w:val="%6."/>
+      <w:lvlJc w:val="right"/>
+      <w:pPr>
+        <w:ind w:left="5171" w:hanging="180"/>
+      </w:pPr>
+    </w:lvl>
+    <w:lvl w:ilvl="6" w:tplc="0409000F" w:tentative="1">
+      <w:start w:val="1"/>
+      <w:numFmt w:val="decimal"/>
+      <w:lvlText w:val="%7."/>
+      <w:lvlJc w:val="left"/>
+      <w:pPr>
+        <w:ind w:left="5891" w:hanging="360"/>
+      </w:pPr>
+    </w:lvl>
+    <w:lvl w:ilvl="7" w:tplc="04090019" w:tentative="1">
+      <w:start w:val="1"/>
+      <w:numFmt w:val="lowerLetter"/>
+      <w:lvlText w:val="%8."/>
+      <w:lvlJc w:val="left"/>
+      <w:pPr>
+        <w:ind w:left="6611" w:hanging="360"/>
+      </w:pPr>
+    </w:lvl>
+    <w:lvl w:ilvl="8" w:tplc="0409001B" w:tentative="1">
+      <w:start w:val="1"/>
+      <w:numFmt w:val="lowerRoman"/>
+      <w:lvlText w:val="%9."/>
+      <w:lvlJc w:val="right"/>
+      <w:pPr>
+        <w:ind w:left="7331" w:hanging="180"/>
+      </w:pPr>
     </w:lvl>
   </w:abstractNum>
   <w:num w:numId="1" w16cid:durableId="1262955317">
@@ -7501,7 +9520,7 @@
     <w:abstractNumId w:val="3"/>
   </w:num>
   <w:num w:numId="3" w16cid:durableId="1498619304">
-    <w:abstractNumId w:val="13"/>
+    <w:abstractNumId w:val="14"/>
   </w:num>
   <w:num w:numId="4" w16cid:durableId="1972200226">
     <w:abstractNumId w:val="12"/>
@@ -7535,6 +9554,12 @@
   </w:num>
   <w:num w:numId="14" w16cid:durableId="617375378">
     <w:abstractNumId w:val="1"/>
+  </w:num>
+  <w:num w:numId="15" w16cid:durableId="1411653122">
+    <w:abstractNumId w:val="13"/>
+  </w:num>
+  <w:num w:numId="16" w16cid:durableId="1061556147">
+    <w:abstractNumId w:val="15"/>
   </w:num>
 </w:numbering>
 </file>

</xml_diff>